<commit_message>
Added verify middleware to the superAdmin routes
</commit_message>
<xml_diff>
--- a/PAPER WORK/TESSY MAIN WORK/March 2021/Online Crime Reporting _ Management System .docx
+++ b/PAPER WORK/TESSY MAIN WORK/March 2021/Online Crime Reporting _ Management System .docx
@@ -14219,23 +14219,7 @@
           <w:sz w:val="28"/>
           <w:szCs w:val="28"/>
         </w:rPr>
-        <w:t xml:space="preserve"> the work the authors</w:t>
-      </w:r>
-      <w:r>
-        <w:rPr>
-          <w:rFonts w:ascii="Times New Roman" w:eastAsia="Times New Roman" w:hAnsi="Times New Roman"/>
-          <w:sz w:val="28"/>
-          <w:szCs w:val="28"/>
-        </w:rPr>
-        <w:t>, they</w:t>
-      </w:r>
-      <w:r>
-        <w:rPr>
-          <w:rFonts w:ascii="Times New Roman" w:eastAsia="Times New Roman" w:hAnsi="Times New Roman"/>
-          <w:sz w:val="28"/>
-          <w:szCs w:val="28"/>
-        </w:rPr>
-        <w:t xml:space="preserve"> make </w:t>
+        <w:t xml:space="preserve"> the work the authors make </w:t>
       </w:r>
       <w:r>
         <w:rPr>
@@ -14310,7 +14294,23 @@
           <w:sz w:val="28"/>
           <w:szCs w:val="28"/>
         </w:rPr>
-        <w:t>In this paper, the manual arrangement of the police headquarters is extensively studied and was identified as tedious. After a gritty investiga</w:t>
+        <w:t xml:space="preserve">In this paper, the manual arrangement of the police headquarters </w:t>
+      </w:r>
+      <w:r>
+        <w:rPr>
+          <w:rFonts w:ascii="Times New Roman" w:eastAsia="Times New Roman" w:hAnsi="Times New Roman"/>
+          <w:sz w:val="28"/>
+          <w:szCs w:val="28"/>
+        </w:rPr>
+        <w:t>was</w:t>
+      </w:r>
+      <w:r>
+        <w:rPr>
+          <w:rFonts w:ascii="Times New Roman" w:eastAsia="Times New Roman" w:hAnsi="Times New Roman"/>
+          <w:sz w:val="28"/>
+          <w:szCs w:val="28"/>
+        </w:rPr>
+        <w:t xml:space="preserve"> extensively studied and was identified as tedious. After a gritty investiga</w:t>
       </w:r>
       <w:r>
         <w:rPr>
@@ -14369,7 +14369,39 @@
           <w:sz w:val="28"/>
           <w:szCs w:val="28"/>
         </w:rPr>
-        <w:t xml:space="preserve"> proposed another framework which dependent on the PC. The proposed framework is planned to evacuate every one of the downsides and impediments of existing framework and make progressively mindful to the client and the administration needs. The real targets of the proposed framework are to give the quicker methods for Crime Grievance Report. It will diminish the time devoured motel planning of reports and get the opportunity to profit by the most recent innovation of PCs. </w:t>
+        <w:t xml:space="preserve"> proposed another framework which dependent on the PC. The proposed framework </w:t>
+      </w:r>
+      <w:r>
+        <w:rPr>
+          <w:rFonts w:ascii="Times New Roman" w:eastAsia="Times New Roman" w:hAnsi="Times New Roman"/>
+          <w:sz w:val="28"/>
+          <w:szCs w:val="28"/>
+        </w:rPr>
+        <w:t>was</w:t>
+      </w:r>
+      <w:r>
+        <w:rPr>
+          <w:rFonts w:ascii="Times New Roman" w:eastAsia="Times New Roman" w:hAnsi="Times New Roman"/>
+          <w:sz w:val="28"/>
+          <w:szCs w:val="28"/>
+        </w:rPr>
+        <w:t xml:space="preserve"> planned to evacuate every one of the downsides and impediments of existing framework and make progressively mindful to the client and the administration needs. The real targets of the proposed framework </w:t>
+      </w:r>
+      <w:r>
+        <w:rPr>
+          <w:rFonts w:ascii="Times New Roman" w:eastAsia="Times New Roman" w:hAnsi="Times New Roman"/>
+          <w:sz w:val="28"/>
+          <w:szCs w:val="28"/>
+        </w:rPr>
+        <w:t>was</w:t>
+      </w:r>
+      <w:r>
+        <w:rPr>
+          <w:rFonts w:ascii="Times New Roman" w:eastAsia="Times New Roman" w:hAnsi="Times New Roman"/>
+          <w:sz w:val="28"/>
+          <w:szCs w:val="28"/>
+        </w:rPr>
+        <w:t xml:space="preserve"> to give the quicker methods for Crime Grievance Report. It will diminish the time devoured motel planning of reports and get the opportunity to profit by the most recent innovation of PCs. </w:t>
       </w:r>
     </w:p>
     <w:p>
@@ -15875,7 +15907,21 @@
           <w:sz w:val="28"/>
           <w:szCs w:val="28"/>
         </w:rPr>
-        <w:t>System Analysis also includes subdividing of complex process involving the entire system, identification of data store and manual processes. (Soni, 2010)</w:t>
+        <w:t xml:space="preserve">System Analysis also includes subdividing of complex process involving the entire system, identification of </w:t>
+      </w:r>
+      <w:r>
+        <w:rPr>
+          <w:sz w:val="28"/>
+          <w:szCs w:val="28"/>
+        </w:rPr>
+        <w:t>data store and manual processes</w:t>
+      </w:r>
+      <w:r>
+        <w:rPr>
+          <w:sz w:val="28"/>
+          <w:szCs w:val="28"/>
+        </w:rPr>
+        <w:t xml:space="preserve"> (Soni, 2010)</w:t>
       </w:r>
       <w:r>
         <w:rPr>
@@ -16493,7 +16539,23 @@
           <w:sz w:val="28"/>
           <w:szCs w:val="28"/>
         </w:rPr>
-        <w:t xml:space="preserve">  do  one  time  registration before  using  the  application.  After  registration,  user  </w:t>
+        <w:t xml:space="preserve">  do  one  time  registration before  using  the  application.  After  registration,  </w:t>
+      </w:r>
+      <w:r>
+        <w:rPr>
+          <w:rFonts w:ascii="Times New Roman" w:eastAsia="Times New Roman" w:hAnsi="Times New Roman"/>
+          <w:sz w:val="28"/>
+          <w:szCs w:val="28"/>
+        </w:rPr>
+        <w:t xml:space="preserve">the </w:t>
+      </w:r>
+      <w:r>
+        <w:rPr>
+          <w:rFonts w:ascii="Times New Roman" w:eastAsia="Times New Roman" w:hAnsi="Times New Roman"/>
+          <w:sz w:val="28"/>
+          <w:szCs w:val="28"/>
+        </w:rPr>
+        <w:t xml:space="preserve">user  </w:t>
       </w:r>
       <w:r>
         <w:rPr>
@@ -17108,7 +17170,15 @@
                         <w:sz w:val="28"/>
                         <w:szCs w:val="28"/>
                       </w:rPr>
-                      <w:t>Public Module</w:t>
+                      <w:t>Police</w:t>
+                    </w:r>
+                    <w:r>
+                      <w:rPr>
+                        <w:rFonts w:ascii="Times New Roman" w:hAnsi="Times New Roman"/>
+                        <w:sz w:val="28"/>
+                        <w:szCs w:val="28"/>
+                      </w:rPr>
+                      <w:t xml:space="preserve"> Module</w:t>
                     </w:r>
                   </w:p>
                   <w:p>
@@ -27514,7 +27584,21 @@
           <w:sz w:val="28"/>
           <w:szCs w:val="28"/>
         </w:rPr>
-        <w:t xml:space="preserve"> depict the block diagram of health monitoring system.</w:t>
+        <w:t xml:space="preserve"> depict the block diagram of </w:t>
+      </w:r>
+      <w:r>
+        <w:rPr>
+          <w:sz w:val="28"/>
+          <w:szCs w:val="28"/>
+        </w:rPr>
+        <w:t>Multilingual crime incident reporting system</w:t>
+      </w:r>
+      <w:r>
+        <w:rPr>
+          <w:sz w:val="28"/>
+          <w:szCs w:val="28"/>
+        </w:rPr>
+        <w:t>.</w:t>
       </w:r>
     </w:p>
     <w:p>
@@ -27629,36 +27713,30 @@
     </w:p>
     <w:p>
       <w:pPr>
-        <w:suppressAutoHyphens w:val="0"/>
-        <w:spacing w:after="0" w:line="360" w:lineRule="auto"/>
-        <w:jc w:val="both"/>
-        <w:textAlignment w:val="auto"/>
-        <w:rPr>
-          <w:rFonts w:ascii="Times New Roman" w:hAnsi="Times New Roman"/>
-          <w:sz w:val="28"/>
-          <w:szCs w:val="28"/>
-        </w:rPr>
-      </w:pPr>
-      <w:r>
-        <w:rPr>
-          <w:rFonts w:ascii="Times New Roman" w:hAnsi="Times New Roman"/>
-          <w:sz w:val="28"/>
-          <w:szCs w:val="28"/>
-        </w:rPr>
-        <w:t xml:space="preserve">A  use  Case  diagrams  graphically  depicts  the  interactions  between  the system  and  external  systems  and  users.  The  purpose  of  the  use  case diagram  is  to  help  visualize  the  functional  requirements  of  a  system, including  the  relationship  between  an  actor  and  the  essential  </w:t>
-      </w:r>
-      <w:r>
-        <w:rPr>
-          <w:rFonts w:ascii="Times New Roman" w:hAnsi="Times New Roman"/>
+        <w:pStyle w:val="NormalWeb"/>
+        <w:spacing w:before="0" w:beforeAutospacing="0" w:after="200" w:afterAutospacing="0" w:line="360" w:lineRule="auto"/>
+        <w:rPr>
+          <w:sz w:val="28"/>
+          <w:szCs w:val="28"/>
+        </w:rPr>
+      </w:pPr>
+      <w:r>
+        <w:rPr>
+          <w:sz w:val="28"/>
+          <w:szCs w:val="28"/>
+        </w:rPr>
+        <w:t xml:space="preserve">A  use  Case  diagrams  graphically  depicts  the  interactions  between  the system  and  external  systems  and  users.  The  purpose  of  the  use  case diagram  is  to  help  visualize  the  functional  requirements  of  a  </w:t>
+      </w:r>
+      <w:r>
+        <w:rPr>
           <w:sz w:val="28"/>
           <w:szCs w:val="28"/>
         </w:rPr>
         <w:lastRenderedPageBreak/>
-        <w:t>processes. Fig.4.</w:t>
-      </w:r>
-      <w:r>
-        <w:rPr>
-          <w:rFonts w:ascii="Times New Roman" w:hAnsi="Times New Roman"/>
+        <w:t>system, including  the  relationship  between  an  actor  and  the  essential  processes. Fig.4.</w:t>
+      </w:r>
+      <w:r>
+        <w:rPr>
           <w:sz w:val="28"/>
           <w:szCs w:val="28"/>
         </w:rPr>
@@ -27666,11 +27744,31 @@
       </w:r>
       <w:r>
         <w:rPr>
-          <w:rFonts w:ascii="Times New Roman" w:hAnsi="Times New Roman"/>
-          <w:sz w:val="28"/>
-          <w:szCs w:val="28"/>
-        </w:rPr>
-        <w:t xml:space="preserve">  shows  the  use  case  diagram  for  the  proposed  health  monitoring system.</w:t>
+          <w:sz w:val="28"/>
+          <w:szCs w:val="28"/>
+        </w:rPr>
+        <w:t xml:space="preserve">  shows  the  use  case  diagram  for  the  proposed  </w:t>
+      </w:r>
+      <w:r>
+        <w:rPr>
+          <w:sz w:val="28"/>
+          <w:szCs w:val="28"/>
+        </w:rPr>
+        <w:t xml:space="preserve">of </w:t>
+      </w:r>
+      <w:r>
+        <w:rPr>
+          <w:sz w:val="28"/>
+          <w:szCs w:val="28"/>
+        </w:rPr>
+        <w:t>Multilingual crime incident reporting system</w:t>
+      </w:r>
+      <w:r>
+        <w:rPr>
+          <w:sz w:val="28"/>
+          <w:szCs w:val="28"/>
+        </w:rPr>
+        <w:t>.</w:t>
       </w:r>
     </w:p>
     <w:p>
@@ -29401,7 +29499,23 @@
           <w:szCs w:val="28"/>
         </w:rPr>
         <w:lastRenderedPageBreak/>
-        <w:t>Direct   changeover:   In   this   system   the   old   system   is   no   longer available  and  everything  must run  on  the  new  system.  Problems  with the  new  system  can  cause  major  problems  for  the  business,  only suitable for non-critical systems.</w:t>
+        <w:t xml:space="preserve">Direct   changeover:   In   this   system   the   old   system   is   no   longer </w:t>
+      </w:r>
+      <w:r>
+        <w:rPr>
+          <w:rFonts w:ascii="Times New Roman" w:hAnsi="Times New Roman"/>
+          <w:sz w:val="28"/>
+          <w:szCs w:val="28"/>
+        </w:rPr>
+        <w:t>available and</w:t>
+      </w:r>
+      <w:r>
+        <w:rPr>
+          <w:rFonts w:ascii="Times New Roman" w:hAnsi="Times New Roman"/>
+          <w:sz w:val="28"/>
+          <w:szCs w:val="28"/>
+        </w:rPr>
+        <w:t xml:space="preserve">  everything  must run  on  the  new  system.  Problems  with the  new  system  can  cause  major  problems  for  the  business,  only suitable for non-critical systems.</w:t>
       </w:r>
     </w:p>
     <w:p>
@@ -29952,42 +30066,7 @@
           <w:sz w:val="28"/>
           <w:szCs w:val="28"/>
         </w:rPr>
-        <w:t xml:space="preserve">By examining the </w:t>
-      </w:r>
-      <w:r>
-        <w:rPr>
-          <w:rFonts w:ascii="Times New Roman" w:hAnsi="Times New Roman"/>
-          <w:sz w:val="28"/>
-          <w:szCs w:val="28"/>
-        </w:rPr>
-        <w:t>….</w:t>
-      </w:r>
-    </w:p>
-    <w:p>
-      <w:pPr>
-        <w:spacing w:after="360" w:line="360" w:lineRule="auto"/>
-        <w:jc w:val="both"/>
-        <w:rPr>
-          <w:rFonts w:ascii="Times New Roman" w:hAnsi="Times New Roman"/>
-          <w:sz w:val="28"/>
-          <w:szCs w:val="28"/>
-        </w:rPr>
-      </w:pPr>
-      <w:r>
-        <w:rPr>
-          <w:rFonts w:ascii="Times New Roman" w:hAnsi="Times New Roman"/>
-          <w:sz w:val="28"/>
-          <w:szCs w:val="28"/>
-        </w:rPr>
-        <w:t xml:space="preserve">In conclusion, </w:t>
-      </w:r>
-      <w:r>
-        <w:rPr>
-          <w:rFonts w:ascii="Times New Roman" w:hAnsi="Times New Roman"/>
-          <w:sz w:val="28"/>
-          <w:szCs w:val="28"/>
-        </w:rPr>
-        <w:t>…..</w:t>
+        <w:t xml:space="preserve">Security is every man’s business and so those every citizen has a responsibility of reporting crime incident/illegal activities to the law enforcement officers. Having an efficient channel of reporting these incidents to the law enforcement without any barrel is necessary. Government also have responsibility of making budget in the security sector and equally has responsibility of providing proper equipments to the law enforcement but they can’t do these if there is no data to know which angle to tackle. The proposed multilingual crime incident reporting system has immense potential to help tackle these various challenges and improve the security challenges in the country.  </w:t>
       </w:r>
     </w:p>
     <w:p>
@@ -30160,10 +30239,6 @@
     <w:p>
       <w:pPr>
         <w:pStyle w:val="ListParagraph"/>
-        <w:numPr>
-          <w:ilvl w:val="0"/>
-          <w:numId w:val="41"/>
-        </w:numPr>
         <w:spacing w:after="0" w:line="360" w:lineRule="auto"/>
         <w:jc w:val="both"/>
         <w:rPr>
@@ -30188,6 +30263,7 @@
         <w:rPr>
           <w:rFonts w:cs="Times New Roman"/>
         </w:rPr>
+        <w:lastRenderedPageBreak/>
         <w:t>5.4</w:t>
       </w:r>
       <w:r>
@@ -30242,7 +30318,6 @@
         <w:rPr>
           <w:rFonts w:cs="Times New Roman"/>
         </w:rPr>
-        <w:lastRenderedPageBreak/>
         <w:t>5.5</w:t>
       </w:r>
       <w:r>
@@ -31572,7 +31647,7 @@
         <w:rPr>
           <w:noProof/>
         </w:rPr>
-        <w:t>63</w:t>
+        <w:t>65</w:t>
       </w:r>
     </w:fldSimple>
   </w:p>
@@ -37336,7 +37411,7 @@
 </file>
 
 <file path=customXml/itemProps1.xml><?xml version="1.0" encoding="utf-8"?>
-<ds:datastoreItem xmlns:ds="http://schemas.openxmlformats.org/officeDocument/2006/customXml" ds:itemID="{5D9CF0D1-93AD-4A1B-95D3-714AA9966ABE}">
+<ds:datastoreItem xmlns:ds="http://schemas.openxmlformats.org/officeDocument/2006/customXml" ds:itemID="{DE5B725A-0D3E-4E7E-9C58-284B54E3ACAE}">
   <ds:schemaRefs>
     <ds:schemaRef ds:uri="http://schemas.openxmlformats.org/officeDocument/2006/bibliography"/>
   </ds:schemaRefs>

</xml_diff>

<commit_message>
Adjusted reported case route
</commit_message>
<xml_diff>
--- a/PAPER WORK/TESSY MAIN WORK/March 2021/Online Crime Reporting _ Management System .docx
+++ b/PAPER WORK/TESSY MAIN WORK/March 2021/Online Crime Reporting _ Management System .docx
@@ -12830,6 +12830,1689 @@
     </w:p>
     <w:p>
       <w:pPr>
+        <w:pStyle w:val="ListParagraph"/>
+        <w:spacing w:line="360" w:lineRule="auto"/>
+        <w:jc w:val="both"/>
+        <w:rPr>
+          <w:rFonts w:ascii="Times New Roman" w:hAnsi="Times New Roman"/>
+          <w:bCs/>
+          <w:i/>
+          <w:sz w:val="28"/>
+          <w:szCs w:val="28"/>
+        </w:rPr>
+      </w:pPr>
+    </w:p>
+    <w:p>
+      <w:pPr>
+        <w:spacing w:line="360" w:lineRule="auto"/>
+        <w:jc w:val="both"/>
+        <w:rPr>
+          <w:rFonts w:ascii="Times New Roman" w:hAnsi="Times New Roman"/>
+          <w:b/>
+          <w:sz w:val="28"/>
+          <w:szCs w:val="28"/>
+        </w:rPr>
+      </w:pPr>
+      <w:r>
+        <w:rPr>
+          <w:rFonts w:ascii="Times New Roman" w:hAnsi="Times New Roman"/>
+          <w:b/>
+          <w:sz w:val="28"/>
+          <w:szCs w:val="28"/>
+        </w:rPr>
+        <w:t>2.4</w:t>
+      </w:r>
+      <w:r>
+        <w:rPr>
+          <w:rFonts w:ascii="Times New Roman" w:hAnsi="Times New Roman"/>
+          <w:b/>
+          <w:sz w:val="28"/>
+          <w:szCs w:val="28"/>
+        </w:rPr>
+        <w:tab/>
+      </w:r>
+      <w:r>
+        <w:rPr>
+          <w:rFonts w:ascii="Times New Roman" w:hAnsi="Times New Roman"/>
+          <w:b/>
+          <w:sz w:val="28"/>
+          <w:szCs w:val="28"/>
+        </w:rPr>
+        <w:t>Google Neural Machine Translation</w:t>
+      </w:r>
+      <w:r>
+        <w:rPr>
+          <w:rFonts w:ascii="Times New Roman" w:hAnsi="Times New Roman"/>
+          <w:b/>
+          <w:sz w:val="28"/>
+          <w:szCs w:val="28"/>
+        </w:rPr>
+        <w:t xml:space="preserve"> </w:t>
+      </w:r>
+      <w:r>
+        <w:rPr>
+          <w:rFonts w:ascii="Times New Roman" w:hAnsi="Times New Roman"/>
+          <w:b/>
+          <w:sz w:val="28"/>
+          <w:szCs w:val="28"/>
+        </w:rPr>
+        <w:t>(GNMT)</w:t>
+      </w:r>
+    </w:p>
+    <w:p>
+      <w:pPr>
+        <w:spacing w:line="360" w:lineRule="auto"/>
+        <w:jc w:val="both"/>
+        <w:rPr>
+          <w:rFonts w:ascii="Times New Roman" w:hAnsi="Times New Roman"/>
+          <w:sz w:val="28"/>
+          <w:szCs w:val="28"/>
+        </w:rPr>
+      </w:pPr>
+      <w:r>
+        <w:rPr>
+          <w:rFonts w:ascii="Times New Roman" w:hAnsi="Times New Roman"/>
+          <w:sz w:val="28"/>
+          <w:szCs w:val="28"/>
+        </w:rPr>
+        <w:t xml:space="preserve">Google Neural Machine Translation (GNMT) is a neural machine translation (NMT) developed by </w:t>
+      </w:r>
+      <w:r>
+        <w:rPr>
+          <w:rFonts w:ascii="Times New Roman" w:hAnsi="Times New Roman"/>
+          <w:sz w:val="28"/>
+          <w:szCs w:val="28"/>
+        </w:rPr>
+        <w:t xml:space="preserve">Google. This </w:t>
+      </w:r>
+      <w:r>
+        <w:rPr>
+          <w:rFonts w:ascii="Times New Roman" w:hAnsi="Times New Roman"/>
+          <w:sz w:val="28"/>
+          <w:szCs w:val="28"/>
+        </w:rPr>
+        <w:t>Neural Machine Translation (NMT) is an end-to-end learning approach for automated translation, with the potential to overcome many of the weaknesses of conventional phrase-based translation systems. Unfortunately,</w:t>
+      </w:r>
+      <w:r>
+        <w:rPr>
+          <w:rFonts w:ascii="Times New Roman" w:hAnsi="Times New Roman"/>
+          <w:sz w:val="28"/>
+          <w:szCs w:val="28"/>
+        </w:rPr>
+        <w:t xml:space="preserve"> the </w:t>
+      </w:r>
+      <w:r>
+        <w:rPr>
+          <w:rFonts w:ascii="Times New Roman" w:hAnsi="Times New Roman"/>
+          <w:sz w:val="28"/>
+          <w:szCs w:val="28"/>
+        </w:rPr>
+        <w:t xml:space="preserve">NMT systems are known to be computationally expensive both in training and in translation inference. In addition, most NMT systems have difficulty with rare words. These issues have hindered NMT's use in practical deployments and services, where both accuracy and speed are essential. </w:t>
+      </w:r>
+      <w:r>
+        <w:rPr>
+          <w:rFonts w:ascii="Times New Roman" w:hAnsi="Times New Roman"/>
+          <w:sz w:val="28"/>
+          <w:szCs w:val="28"/>
+        </w:rPr>
+        <w:t xml:space="preserve">But with the help of these GNMT, it helps improves the quality of translation by applying an example based machine translation method in which the system learn from millions of examples. </w:t>
+      </w:r>
+    </w:p>
+    <w:p>
+      <w:pPr>
+        <w:spacing w:line="360" w:lineRule="auto"/>
+        <w:jc w:val="both"/>
+        <w:rPr>
+          <w:rFonts w:ascii="Times New Roman" w:hAnsi="Times New Roman"/>
+          <w:b/>
+          <w:sz w:val="28"/>
+          <w:szCs w:val="28"/>
+        </w:rPr>
+      </w:pPr>
+      <w:r>
+        <w:rPr>
+          <w:rFonts w:ascii="Times New Roman" w:hAnsi="Times New Roman"/>
+          <w:b/>
+          <w:sz w:val="28"/>
+          <w:szCs w:val="28"/>
+        </w:rPr>
+        <w:t>2.4.1</w:t>
+      </w:r>
+      <w:r>
+        <w:rPr>
+          <w:rFonts w:ascii="Times New Roman" w:hAnsi="Times New Roman"/>
+          <w:b/>
+          <w:sz w:val="28"/>
+          <w:szCs w:val="28"/>
+        </w:rPr>
+        <w:tab/>
+      </w:r>
+      <w:r>
+        <w:rPr>
+          <w:rFonts w:ascii="Times New Roman" w:hAnsi="Times New Roman"/>
+          <w:b/>
+          <w:sz w:val="28"/>
+          <w:szCs w:val="28"/>
+        </w:rPr>
+        <w:t>How does language translation work?</w:t>
+      </w:r>
+    </w:p>
+    <w:p>
+      <w:pPr>
+        <w:spacing w:line="360" w:lineRule="auto"/>
+        <w:jc w:val="both"/>
+        <w:rPr>
+          <w:rFonts w:ascii="Times New Roman" w:hAnsi="Times New Roman"/>
+          <w:sz w:val="28"/>
+          <w:szCs w:val="28"/>
+        </w:rPr>
+      </w:pPr>
+      <w:r>
+        <w:rPr>
+          <w:rFonts w:ascii="Times New Roman" w:hAnsi="Times New Roman"/>
+          <w:sz w:val="28"/>
+          <w:szCs w:val="28"/>
+        </w:rPr>
+        <w:t xml:space="preserve">Let take example, we want to translate the sentence “How old are you” from English to Hausa language. First we will first take every word in the English sentence for every word in the corresponding Hausa word translation then split it out and repeat this foe every word in the sentence.  </w:t>
+      </w:r>
+    </w:p>
+    <w:p>
+      <w:pPr>
+        <w:pStyle w:val="ListParagraph"/>
+        <w:numPr>
+          <w:ilvl w:val="0"/>
+          <w:numId w:val="42"/>
+        </w:numPr>
+        <w:suppressAutoHyphens w:val="0"/>
+        <w:spacing w:line="360" w:lineRule="auto"/>
+        <w:contextualSpacing/>
+        <w:jc w:val="both"/>
+        <w:textAlignment w:val="auto"/>
+        <w:rPr>
+          <w:rFonts w:ascii="Times New Roman" w:hAnsi="Times New Roman"/>
+          <w:sz w:val="28"/>
+          <w:szCs w:val="28"/>
+        </w:rPr>
+      </w:pPr>
+      <w:r>
+        <w:rPr>
+          <w:rFonts w:ascii="Times New Roman" w:hAnsi="Times New Roman"/>
+          <w:sz w:val="28"/>
+          <w:szCs w:val="28"/>
+        </w:rPr>
+        <w:t>Word-word translation</w:t>
+      </w:r>
+    </w:p>
+    <w:p>
+      <w:pPr>
+        <w:rPr>
+          <w:rFonts w:ascii="Times New Roman" w:hAnsi="Times New Roman"/>
+          <w:sz w:val="28"/>
+          <w:szCs w:val="28"/>
+        </w:rPr>
+      </w:pPr>
+      <w:r>
+        <w:rPr>
+          <w:rFonts w:ascii="Times New Roman" w:hAnsi="Times New Roman"/>
+          <w:noProof/>
+          <w:sz w:val="28"/>
+          <w:szCs w:val="28"/>
+        </w:rPr>
+        <w:pict>
+          <v:group id="_x0000_s1430" style="position:absolute;margin-left:30.05pt;margin-top:2.5pt;width:392.7pt;height:65.05pt;z-index:251710464" coordorigin="2041,3573" coordsize="7854,1301">
+            <v:rect id="_x0000_s1431" style="position:absolute;left:2041;top:4081;width:2931;height:793;mso-position-horizontal-relative:margin" strokeweight="2.25pt">
+              <v:textbox style="mso-next-textbox:#_x0000_s1431">
+                <w:txbxContent>
+                  <w:p>
+                    <w:pPr>
+                      <w:jc w:val="center"/>
+                      <w:rPr>
+                        <w:rFonts w:ascii="Times New Roman" w:hAnsi="Times New Roman"/>
+                        <w:sz w:val="28"/>
+                        <w:szCs w:val="28"/>
+                      </w:rPr>
+                    </w:pPr>
+                    <w:r>
+                      <w:rPr>
+                        <w:rFonts w:ascii="Times New Roman" w:hAnsi="Times New Roman"/>
+                        <w:sz w:val="28"/>
+                        <w:szCs w:val="28"/>
+                      </w:rPr>
+                      <w:t>How old are you?</w:t>
+                    </w:r>
+                  </w:p>
+                </w:txbxContent>
+              </v:textbox>
+            </v:rect>
+            <v:rect id="_x0000_s1432" style="position:absolute;left:6964;top:4081;width:2931;height:793;mso-position-horizontal-relative:margin" strokeweight="2.25pt">
+              <v:textbox style="mso-next-textbox:#_x0000_s1432">
+                <w:txbxContent>
+                  <w:p>
+                    <w:pPr>
+                      <w:jc w:val="center"/>
+                      <w:rPr>
+                        <w:rFonts w:ascii="Times New Roman" w:hAnsi="Times New Roman"/>
+                        <w:sz w:val="28"/>
+                        <w:szCs w:val="28"/>
+                      </w:rPr>
+                    </w:pPr>
+                    <w:r>
+                      <w:rPr>
+                        <w:rFonts w:ascii="Times New Roman" w:hAnsi="Times New Roman"/>
+                        <w:sz w:val="28"/>
+                        <w:szCs w:val="28"/>
+                      </w:rPr>
+                      <w:t>Yaya tsoho ne kai</w:t>
+                    </w:r>
+                  </w:p>
+                </w:txbxContent>
+              </v:textbox>
+            </v:rect>
+            <v:shapetype id="_x0000_t202" coordsize="21600,21600" o:spt="202" path="m,l,21600r21600,l21600,xe">
+              <v:stroke joinstyle="miter"/>
+              <v:path gradientshapeok="t" o:connecttype="rect"/>
+            </v:shapetype>
+            <v:shape id="_x0000_s1433" type="#_x0000_t202" style="position:absolute;left:2345;top:3573;width:1808;height:419" filled="f" stroked="f">
+              <v:textbox>
+                <w:txbxContent>
+                  <w:p>
+                    <w:r>
+                      <w:t>English Sentence</w:t>
+                    </w:r>
+                  </w:p>
+                </w:txbxContent>
+              </v:textbox>
+            </v:shape>
+            <v:shape id="_x0000_s1434" type="#_x0000_t202" style="position:absolute;left:7436;top:3573;width:1808;height:419" filled="f" stroked="f">
+              <v:textbox>
+                <w:txbxContent>
+                  <w:p>
+                    <w:r>
+                      <w:t>Hausa Sentence</w:t>
+                    </w:r>
+                  </w:p>
+                </w:txbxContent>
+              </v:textbox>
+            </v:shape>
+          </v:group>
+        </w:pict>
+      </w:r>
+      <w:r>
+        <w:rPr>
+          <w:rFonts w:ascii="Times New Roman" w:hAnsi="Times New Roman"/>
+          <w:sz w:val="28"/>
+          <w:szCs w:val="28"/>
+        </w:rPr>
+        <w:br w:type="page"/>
+      </w:r>
+    </w:p>
+    <w:tbl>
+      <w:tblPr>
+        <w:tblStyle w:val="TableGrid"/>
+        <w:tblW w:w="0" w:type="auto"/>
+        <w:tblBorders>
+          <w:top w:val="none" w:sz="0" w:space="0" w:color="auto"/>
+          <w:left w:val="none" w:sz="0" w:space="0" w:color="auto"/>
+          <w:bottom w:val="none" w:sz="0" w:space="0" w:color="auto"/>
+          <w:right w:val="none" w:sz="0" w:space="0" w:color="auto"/>
+        </w:tblBorders>
+        <w:tblLook w:val="04A0"/>
+      </w:tblPr>
+      <w:tblGrid>
+        <w:gridCol w:w="4257"/>
+        <w:gridCol w:w="4265"/>
+      </w:tblGrid>
+      <w:tr>
+        <w:tc>
+          <w:tcPr>
+            <w:tcW w:w="4788" w:type="dxa"/>
+          </w:tcPr>
+          <w:p>
+            <w:pPr>
+              <w:spacing w:line="360" w:lineRule="auto"/>
+              <w:jc w:val="both"/>
+              <w:rPr>
+                <w:rFonts w:ascii="Times New Roman" w:hAnsi="Times New Roman"/>
+                <w:sz w:val="28"/>
+                <w:szCs w:val="28"/>
+              </w:rPr>
+            </w:pPr>
+            <w:r>
+              <w:rPr>
+                <w:rFonts w:ascii="Times New Roman" w:hAnsi="Times New Roman"/>
+                <w:sz w:val="28"/>
+                <w:szCs w:val="28"/>
+              </w:rPr>
+              <w:lastRenderedPageBreak/>
+              <w:t>How</w:t>
+            </w:r>
+          </w:p>
+        </w:tc>
+        <w:tc>
+          <w:tcPr>
+            <w:tcW w:w="4788" w:type="dxa"/>
+          </w:tcPr>
+          <w:p>
+            <w:pPr>
+              <w:spacing w:line="360" w:lineRule="auto"/>
+              <w:jc w:val="both"/>
+              <w:rPr>
+                <w:rFonts w:ascii="Times New Roman" w:hAnsi="Times New Roman"/>
+                <w:sz w:val="28"/>
+                <w:szCs w:val="28"/>
+              </w:rPr>
+            </w:pPr>
+            <w:r>
+              <w:rPr>
+                <w:rFonts w:ascii="Times New Roman" w:hAnsi="Times New Roman"/>
+                <w:sz w:val="28"/>
+                <w:szCs w:val="28"/>
+              </w:rPr>
+              <w:t>yaya</w:t>
+            </w:r>
+          </w:p>
+        </w:tc>
+      </w:tr>
+      <w:tr>
+        <w:tc>
+          <w:tcPr>
+            <w:tcW w:w="4788" w:type="dxa"/>
+          </w:tcPr>
+          <w:p>
+            <w:pPr>
+              <w:spacing w:line="360" w:lineRule="auto"/>
+              <w:jc w:val="both"/>
+              <w:rPr>
+                <w:rFonts w:ascii="Times New Roman" w:hAnsi="Times New Roman"/>
+                <w:sz w:val="28"/>
+                <w:szCs w:val="28"/>
+              </w:rPr>
+            </w:pPr>
+            <w:r>
+              <w:rPr>
+                <w:rFonts w:ascii="Times New Roman" w:hAnsi="Times New Roman"/>
+                <w:sz w:val="28"/>
+                <w:szCs w:val="28"/>
+              </w:rPr>
+              <w:t>old</w:t>
+            </w:r>
+          </w:p>
+        </w:tc>
+        <w:tc>
+          <w:tcPr>
+            <w:tcW w:w="4788" w:type="dxa"/>
+          </w:tcPr>
+          <w:p>
+            <w:pPr>
+              <w:spacing w:line="360" w:lineRule="auto"/>
+              <w:jc w:val="both"/>
+              <w:rPr>
+                <w:rFonts w:ascii="Times New Roman" w:hAnsi="Times New Roman"/>
+                <w:sz w:val="28"/>
+                <w:szCs w:val="28"/>
+              </w:rPr>
+            </w:pPr>
+            <w:r>
+              <w:rPr>
+                <w:rFonts w:ascii="Times New Roman" w:hAnsi="Times New Roman"/>
+                <w:sz w:val="28"/>
+                <w:szCs w:val="28"/>
+              </w:rPr>
+              <w:t>tsoho</w:t>
+            </w:r>
+          </w:p>
+        </w:tc>
+      </w:tr>
+      <w:tr>
+        <w:tc>
+          <w:tcPr>
+            <w:tcW w:w="4788" w:type="dxa"/>
+          </w:tcPr>
+          <w:p>
+            <w:pPr>
+              <w:spacing w:line="360" w:lineRule="auto"/>
+              <w:jc w:val="both"/>
+              <w:rPr>
+                <w:rFonts w:ascii="Times New Roman" w:hAnsi="Times New Roman"/>
+                <w:sz w:val="28"/>
+                <w:szCs w:val="28"/>
+              </w:rPr>
+            </w:pPr>
+            <w:r>
+              <w:rPr>
+                <w:rFonts w:ascii="Times New Roman" w:hAnsi="Times New Roman"/>
+                <w:sz w:val="28"/>
+                <w:szCs w:val="28"/>
+              </w:rPr>
+              <w:t>are</w:t>
+            </w:r>
+          </w:p>
+        </w:tc>
+        <w:tc>
+          <w:tcPr>
+            <w:tcW w:w="4788" w:type="dxa"/>
+          </w:tcPr>
+          <w:p>
+            <w:pPr>
+              <w:spacing w:line="360" w:lineRule="auto"/>
+              <w:jc w:val="both"/>
+              <w:rPr>
+                <w:rFonts w:ascii="Times New Roman" w:hAnsi="Times New Roman"/>
+                <w:sz w:val="28"/>
+                <w:szCs w:val="28"/>
+              </w:rPr>
+            </w:pPr>
+            <w:r>
+              <w:rPr>
+                <w:rFonts w:ascii="Times New Roman" w:hAnsi="Times New Roman"/>
+                <w:sz w:val="28"/>
+                <w:szCs w:val="28"/>
+              </w:rPr>
+              <w:t>ne</w:t>
+            </w:r>
+          </w:p>
+        </w:tc>
+      </w:tr>
+      <w:tr>
+        <w:tc>
+          <w:tcPr>
+            <w:tcW w:w="4788" w:type="dxa"/>
+          </w:tcPr>
+          <w:p>
+            <w:pPr>
+              <w:spacing w:line="360" w:lineRule="auto"/>
+              <w:jc w:val="both"/>
+              <w:rPr>
+                <w:rFonts w:ascii="Times New Roman" w:hAnsi="Times New Roman"/>
+                <w:sz w:val="28"/>
+                <w:szCs w:val="28"/>
+              </w:rPr>
+            </w:pPr>
+            <w:r>
+              <w:rPr>
+                <w:rFonts w:ascii="Times New Roman" w:hAnsi="Times New Roman"/>
+                <w:sz w:val="28"/>
+                <w:szCs w:val="28"/>
+              </w:rPr>
+              <w:t>You</w:t>
+            </w:r>
+          </w:p>
+        </w:tc>
+        <w:tc>
+          <w:tcPr>
+            <w:tcW w:w="4788" w:type="dxa"/>
+          </w:tcPr>
+          <w:p>
+            <w:pPr>
+              <w:spacing w:line="360" w:lineRule="auto"/>
+              <w:jc w:val="both"/>
+              <w:rPr>
+                <w:rFonts w:ascii="Times New Roman" w:hAnsi="Times New Roman"/>
+                <w:sz w:val="28"/>
+                <w:szCs w:val="28"/>
+              </w:rPr>
+            </w:pPr>
+            <w:r>
+              <w:rPr>
+                <w:rFonts w:ascii="Times New Roman" w:hAnsi="Times New Roman"/>
+                <w:sz w:val="28"/>
+                <w:szCs w:val="28"/>
+              </w:rPr>
+              <w:t>kai</w:t>
+            </w:r>
+          </w:p>
+        </w:tc>
+      </w:tr>
+    </w:tbl>
+    <w:p>
+      <w:pPr>
+        <w:spacing w:line="360" w:lineRule="auto"/>
+        <w:jc w:val="both"/>
+        <w:rPr>
+          <w:rFonts w:ascii="Times New Roman" w:hAnsi="Times New Roman"/>
+          <w:sz w:val="28"/>
+          <w:szCs w:val="28"/>
+        </w:rPr>
+      </w:pPr>
+    </w:p>
+    <w:p>
+      <w:pPr>
+        <w:spacing w:line="360" w:lineRule="auto"/>
+        <w:jc w:val="both"/>
+        <w:rPr>
+          <w:rFonts w:ascii="Times New Roman" w:hAnsi="Times New Roman"/>
+          <w:sz w:val="28"/>
+          <w:szCs w:val="28"/>
+        </w:rPr>
+      </w:pPr>
+      <w:r>
+        <w:rPr>
+          <w:rFonts w:ascii="Times New Roman" w:hAnsi="Times New Roman"/>
+          <w:sz w:val="28"/>
+          <w:szCs w:val="28"/>
+        </w:rPr>
+        <w:t xml:space="preserve">In this method we don’t really need machine learning for </w:t>
+      </w:r>
+      <w:r>
+        <w:rPr>
+          <w:rFonts w:ascii="Times New Roman" w:hAnsi="Times New Roman"/>
+          <w:sz w:val="28"/>
+          <w:szCs w:val="28"/>
+        </w:rPr>
+        <w:t>this</w:t>
+      </w:r>
+      <w:r>
+        <w:rPr>
+          <w:rFonts w:ascii="Times New Roman" w:hAnsi="Times New Roman"/>
+          <w:sz w:val="28"/>
+          <w:szCs w:val="28"/>
+        </w:rPr>
+        <w:t xml:space="preserve">, </w:t>
+      </w:r>
+      <w:r>
+        <w:rPr>
+          <w:rFonts w:ascii="Times New Roman" w:hAnsi="Times New Roman"/>
+          <w:sz w:val="28"/>
+          <w:szCs w:val="28"/>
+        </w:rPr>
+        <w:t>if</w:t>
+      </w:r>
+      <w:r>
+        <w:rPr>
+          <w:rFonts w:ascii="Times New Roman" w:hAnsi="Times New Roman"/>
+          <w:sz w:val="28"/>
+          <w:szCs w:val="28"/>
+        </w:rPr>
+        <w:t xml:space="preserve"> we simply have an accurate database for English to Hausa word translation for this then it all set. For every English word look it up in the database get the corresponding Hausa word and repeat this for every word.  But there is a problem with </w:t>
+      </w:r>
+      <w:r>
+        <w:rPr>
+          <w:rFonts w:ascii="Times New Roman" w:hAnsi="Times New Roman"/>
+          <w:sz w:val="28"/>
+          <w:szCs w:val="28"/>
+        </w:rPr>
+        <w:t>this;</w:t>
+      </w:r>
+      <w:r>
+        <w:rPr>
+          <w:rFonts w:ascii="Times New Roman" w:hAnsi="Times New Roman"/>
+          <w:sz w:val="28"/>
+          <w:szCs w:val="28"/>
+        </w:rPr>
+        <w:t xml:space="preserve"> language has </w:t>
+      </w:r>
+      <w:r>
+        <w:rPr>
+          <w:rFonts w:ascii="Times New Roman" w:hAnsi="Times New Roman"/>
+          <w:sz w:val="28"/>
+          <w:szCs w:val="28"/>
+        </w:rPr>
+        <w:t>two important components which are</w:t>
+      </w:r>
+      <w:r>
+        <w:rPr>
+          <w:rFonts w:ascii="Times New Roman" w:hAnsi="Times New Roman"/>
+          <w:sz w:val="28"/>
+          <w:szCs w:val="28"/>
+        </w:rPr>
+        <w:t>;</w:t>
+      </w:r>
+    </w:p>
+    <w:p>
+      <w:pPr>
+        <w:pStyle w:val="ListParagraph"/>
+        <w:numPr>
+          <w:ilvl w:val="0"/>
+          <w:numId w:val="43"/>
+        </w:numPr>
+        <w:suppressAutoHyphens w:val="0"/>
+        <w:spacing w:line="360" w:lineRule="auto"/>
+        <w:contextualSpacing/>
+        <w:jc w:val="both"/>
+        <w:textAlignment w:val="auto"/>
+        <w:rPr>
+          <w:rFonts w:ascii="Times New Roman" w:hAnsi="Times New Roman"/>
+          <w:sz w:val="28"/>
+          <w:szCs w:val="28"/>
+        </w:rPr>
+      </w:pPr>
+      <w:r>
+        <w:rPr>
+          <w:rFonts w:ascii="Times New Roman" w:hAnsi="Times New Roman"/>
+          <w:sz w:val="28"/>
+          <w:szCs w:val="28"/>
+        </w:rPr>
+        <w:t xml:space="preserve">Token: </w:t>
+      </w:r>
+      <w:r>
+        <w:rPr>
+          <w:rFonts w:ascii="Times New Roman" w:hAnsi="Times New Roman"/>
+          <w:sz w:val="28"/>
+          <w:szCs w:val="28"/>
+        </w:rPr>
+        <w:t>This</w:t>
+      </w:r>
+      <w:r>
+        <w:rPr>
+          <w:rFonts w:ascii="Times New Roman" w:hAnsi="Times New Roman"/>
+          <w:sz w:val="28"/>
+          <w:szCs w:val="28"/>
+        </w:rPr>
+        <w:t xml:space="preserve"> is the smallest unit of </w:t>
+      </w:r>
+      <w:r>
+        <w:rPr>
+          <w:rFonts w:ascii="Times New Roman" w:hAnsi="Times New Roman"/>
+          <w:sz w:val="28"/>
+          <w:szCs w:val="28"/>
+        </w:rPr>
+        <w:t xml:space="preserve">a </w:t>
+      </w:r>
+      <w:r>
+        <w:rPr>
+          <w:rFonts w:ascii="Times New Roman" w:hAnsi="Times New Roman"/>
+          <w:sz w:val="28"/>
+          <w:szCs w:val="28"/>
+        </w:rPr>
+        <w:t xml:space="preserve">language </w:t>
+      </w:r>
+    </w:p>
+    <w:p>
+      <w:pPr>
+        <w:pStyle w:val="ListParagraph"/>
+        <w:numPr>
+          <w:ilvl w:val="0"/>
+          <w:numId w:val="43"/>
+        </w:numPr>
+        <w:suppressAutoHyphens w:val="0"/>
+        <w:spacing w:line="360" w:lineRule="auto"/>
+        <w:contextualSpacing/>
+        <w:jc w:val="both"/>
+        <w:textAlignment w:val="auto"/>
+        <w:rPr>
+          <w:rFonts w:ascii="Times New Roman" w:hAnsi="Times New Roman"/>
+          <w:sz w:val="28"/>
+          <w:szCs w:val="28"/>
+        </w:rPr>
+      </w:pPr>
+      <w:r>
+        <w:rPr>
+          <w:rFonts w:ascii="Times New Roman" w:hAnsi="Times New Roman"/>
+          <w:sz w:val="28"/>
+          <w:szCs w:val="28"/>
+        </w:rPr>
+        <w:t>Grammar</w:t>
+      </w:r>
+      <w:r>
+        <w:rPr>
+          <w:rFonts w:ascii="Times New Roman" w:hAnsi="Times New Roman"/>
+          <w:sz w:val="28"/>
+          <w:szCs w:val="28"/>
+        </w:rPr>
+        <w:t>: it defines how this token should appear to make sense (ordering of tokens).</w:t>
+      </w:r>
+    </w:p>
+    <w:p>
+      <w:pPr>
+        <w:spacing w:line="360" w:lineRule="auto"/>
+        <w:jc w:val="both"/>
+        <w:rPr>
+          <w:rFonts w:ascii="Times New Roman" w:hAnsi="Times New Roman"/>
+          <w:sz w:val="28"/>
+          <w:szCs w:val="28"/>
+        </w:rPr>
+      </w:pPr>
+      <w:r>
+        <w:rPr>
+          <w:rFonts w:ascii="Times New Roman" w:hAnsi="Times New Roman"/>
+          <w:sz w:val="28"/>
+          <w:szCs w:val="28"/>
+        </w:rPr>
+        <w:t>“</w:t>
+      </w:r>
+      <w:r>
+        <w:rPr>
+          <w:rFonts w:ascii="Times New Roman" w:hAnsi="Times New Roman"/>
+          <w:sz w:val="28"/>
+          <w:szCs w:val="28"/>
+        </w:rPr>
+        <w:t>How old are you</w:t>
+      </w:r>
+      <w:r>
+        <w:rPr>
+          <w:rFonts w:ascii="Times New Roman" w:hAnsi="Times New Roman"/>
+          <w:sz w:val="28"/>
+          <w:szCs w:val="28"/>
+        </w:rPr>
+        <w:t>” has</w:t>
+      </w:r>
+      <w:r>
+        <w:rPr>
+          <w:rFonts w:ascii="Times New Roman" w:hAnsi="Times New Roman"/>
+          <w:sz w:val="28"/>
+          <w:szCs w:val="28"/>
+        </w:rPr>
+        <w:t xml:space="preserve"> four (4) </w:t>
+      </w:r>
+      <w:r>
+        <w:rPr>
+          <w:rFonts w:ascii="Times New Roman" w:hAnsi="Times New Roman"/>
+          <w:sz w:val="28"/>
+          <w:szCs w:val="28"/>
+        </w:rPr>
+        <w:t>wo</w:t>
+      </w:r>
+      <w:r>
+        <w:rPr>
+          <w:rFonts w:ascii="Times New Roman" w:hAnsi="Times New Roman"/>
+          <w:sz w:val="28"/>
+          <w:szCs w:val="28"/>
+        </w:rPr>
+        <w:t xml:space="preserve"> </w:t>
+      </w:r>
+      <w:r>
+        <w:rPr>
+          <w:rFonts w:ascii="Times New Roman" w:hAnsi="Times New Roman"/>
+          <w:sz w:val="28"/>
+          <w:szCs w:val="28"/>
+        </w:rPr>
+        <w:t>rds</w:t>
+      </w:r>
+      <w:r>
+        <w:rPr>
+          <w:rFonts w:ascii="Times New Roman" w:hAnsi="Times New Roman"/>
+          <w:sz w:val="28"/>
+          <w:szCs w:val="28"/>
+        </w:rPr>
+        <w:t xml:space="preserve"> token. Grammar is basically a guide or a set of rules that define the ordering for these words.</w:t>
+      </w:r>
+      <w:r>
+        <w:rPr>
+          <w:rFonts w:ascii="Times New Roman" w:hAnsi="Times New Roman"/>
+          <w:sz w:val="28"/>
+          <w:szCs w:val="28"/>
+        </w:rPr>
+        <w:t xml:space="preserve"> </w:t>
+      </w:r>
+      <w:r>
+        <w:rPr>
+          <w:rFonts w:ascii="Times New Roman" w:hAnsi="Times New Roman"/>
+          <w:sz w:val="28"/>
+          <w:szCs w:val="28"/>
+        </w:rPr>
+        <w:t>Which are</w:t>
+      </w:r>
+      <w:r>
+        <w:rPr>
+          <w:rFonts w:ascii="Times New Roman" w:hAnsi="Times New Roman"/>
+          <w:sz w:val="28"/>
+          <w:szCs w:val="28"/>
+        </w:rPr>
+        <w:t>;</w:t>
+      </w:r>
+    </w:p>
+    <w:p>
+      <w:pPr>
+        <w:pStyle w:val="ListParagraph"/>
+        <w:numPr>
+          <w:ilvl w:val="0"/>
+          <w:numId w:val="44"/>
+        </w:numPr>
+        <w:suppressAutoHyphens w:val="0"/>
+        <w:spacing w:line="360" w:lineRule="auto"/>
+        <w:contextualSpacing/>
+        <w:jc w:val="both"/>
+        <w:textAlignment w:val="auto"/>
+        <w:rPr>
+          <w:rFonts w:ascii="Times New Roman" w:hAnsi="Times New Roman"/>
+          <w:sz w:val="28"/>
+          <w:szCs w:val="28"/>
+        </w:rPr>
+      </w:pPr>
+      <w:r>
+        <w:rPr>
+          <w:rFonts w:ascii="Times New Roman" w:hAnsi="Times New Roman"/>
+          <w:sz w:val="28"/>
+          <w:szCs w:val="28"/>
+        </w:rPr>
+        <w:t>Adjectives follow adverbs</w:t>
+      </w:r>
+    </w:p>
+    <w:p>
+      <w:pPr>
+        <w:pStyle w:val="ListParagraph"/>
+        <w:numPr>
+          <w:ilvl w:val="0"/>
+          <w:numId w:val="44"/>
+        </w:numPr>
+        <w:suppressAutoHyphens w:val="0"/>
+        <w:spacing w:line="360" w:lineRule="auto"/>
+        <w:contextualSpacing/>
+        <w:jc w:val="both"/>
+        <w:textAlignment w:val="auto"/>
+        <w:rPr>
+          <w:rFonts w:ascii="Times New Roman" w:hAnsi="Times New Roman"/>
+          <w:sz w:val="28"/>
+          <w:szCs w:val="28"/>
+        </w:rPr>
+      </w:pPr>
+      <w:r>
+        <w:rPr>
+          <w:rFonts w:ascii="Times New Roman" w:hAnsi="Times New Roman"/>
+          <w:sz w:val="28"/>
+          <w:szCs w:val="28"/>
+        </w:rPr>
+        <w:t>Nouns follow adjectives</w:t>
+      </w:r>
+    </w:p>
+    <w:p>
+      <w:pPr>
+        <w:pStyle w:val="ListParagraph"/>
+        <w:numPr>
+          <w:ilvl w:val="0"/>
+          <w:numId w:val="44"/>
+        </w:numPr>
+        <w:suppressAutoHyphens w:val="0"/>
+        <w:spacing w:line="360" w:lineRule="auto"/>
+        <w:contextualSpacing/>
+        <w:jc w:val="both"/>
+        <w:textAlignment w:val="auto"/>
+        <w:rPr>
+          <w:rFonts w:ascii="Times New Roman" w:hAnsi="Times New Roman"/>
+          <w:sz w:val="28"/>
+          <w:szCs w:val="28"/>
+        </w:rPr>
+      </w:pPr>
+      <w:r>
+        <w:rPr>
+          <w:rFonts w:ascii="Times New Roman" w:hAnsi="Times New Roman"/>
+          <w:sz w:val="28"/>
+          <w:szCs w:val="28"/>
+        </w:rPr>
+        <w:t>Conjunctions can link two (2) ideas</w:t>
+      </w:r>
+    </w:p>
+    <w:p>
+      <w:pPr>
+        <w:spacing w:line="360" w:lineRule="auto"/>
+        <w:jc w:val="both"/>
+        <w:rPr>
+          <w:rFonts w:ascii="Times New Roman" w:hAnsi="Times New Roman"/>
+          <w:sz w:val="28"/>
+          <w:szCs w:val="28"/>
+        </w:rPr>
+      </w:pPr>
+      <w:r>
+        <w:rPr>
+          <w:rFonts w:ascii="Times New Roman" w:hAnsi="Times New Roman"/>
+          <w:sz w:val="28"/>
+          <w:szCs w:val="28"/>
+        </w:rPr>
+        <w:t xml:space="preserve">If language was constructed from token, and grammar didn’t matter then language translation will be much easier. However, that’s not the case grammar exist, and </w:t>
+      </w:r>
+      <w:r>
+        <w:rPr>
+          <w:rFonts w:ascii="Times New Roman" w:hAnsi="Times New Roman"/>
+          <w:sz w:val="28"/>
+          <w:szCs w:val="28"/>
+        </w:rPr>
+        <w:t>it’s</w:t>
+      </w:r>
+      <w:r>
+        <w:rPr>
+          <w:rFonts w:ascii="Times New Roman" w:hAnsi="Times New Roman"/>
+          <w:sz w:val="28"/>
+          <w:szCs w:val="28"/>
+        </w:rPr>
+        <w:t xml:space="preserve"> necessary to incorporate grammar </w:t>
+      </w:r>
+      <w:r>
+        <w:rPr>
+          <w:rFonts w:ascii="Times New Roman" w:hAnsi="Times New Roman"/>
+          <w:sz w:val="28"/>
+          <w:szCs w:val="28"/>
+        </w:rPr>
+        <w:t>I</w:t>
+      </w:r>
+      <w:r>
+        <w:rPr>
+          <w:rFonts w:ascii="Times New Roman" w:hAnsi="Times New Roman"/>
+          <w:sz w:val="28"/>
+          <w:szCs w:val="28"/>
+        </w:rPr>
+        <w:t xml:space="preserve">n translation logic. In order to incorporate grammar, </w:t>
+      </w:r>
+      <w:r>
+        <w:rPr>
+          <w:rFonts w:ascii="Times New Roman" w:hAnsi="Times New Roman"/>
+          <w:sz w:val="28"/>
+          <w:szCs w:val="28"/>
+        </w:rPr>
+        <w:t>there are things we need to consider:</w:t>
+      </w:r>
+    </w:p>
+    <w:p>
+      <w:pPr>
+        <w:pStyle w:val="ListParagraph"/>
+        <w:numPr>
+          <w:ilvl w:val="0"/>
+          <w:numId w:val="45"/>
+        </w:numPr>
+        <w:suppressAutoHyphens w:val="0"/>
+        <w:spacing w:line="360" w:lineRule="auto"/>
+        <w:contextualSpacing/>
+        <w:jc w:val="both"/>
+        <w:textAlignment w:val="auto"/>
+        <w:rPr>
+          <w:rFonts w:ascii="Times New Roman" w:hAnsi="Times New Roman"/>
+          <w:sz w:val="28"/>
+          <w:szCs w:val="28"/>
+        </w:rPr>
+      </w:pPr>
+      <w:r>
+        <w:rPr>
+          <w:rFonts w:ascii="Times New Roman" w:hAnsi="Times New Roman"/>
+          <w:sz w:val="28"/>
+          <w:szCs w:val="28"/>
+        </w:rPr>
+        <w:lastRenderedPageBreak/>
+        <w:t>Syntax</w:t>
+      </w:r>
+      <w:r>
+        <w:rPr>
+          <w:rFonts w:ascii="Times New Roman" w:hAnsi="Times New Roman"/>
+          <w:sz w:val="28"/>
+          <w:szCs w:val="28"/>
+        </w:rPr>
+        <w:t xml:space="preserve"> Analysis: These are basic structure, it is basically asking the question, “Does this structure of the sentence look correct”</w:t>
+      </w:r>
+    </w:p>
+    <w:p>
+      <w:pPr>
+        <w:pStyle w:val="ListParagraph"/>
+        <w:numPr>
+          <w:ilvl w:val="0"/>
+          <w:numId w:val="45"/>
+        </w:numPr>
+        <w:suppressAutoHyphens w:val="0"/>
+        <w:spacing w:line="360" w:lineRule="auto"/>
+        <w:contextualSpacing/>
+        <w:jc w:val="both"/>
+        <w:textAlignment w:val="auto"/>
+        <w:rPr>
+          <w:rFonts w:ascii="Times New Roman" w:hAnsi="Times New Roman"/>
+          <w:sz w:val="28"/>
+          <w:szCs w:val="28"/>
+        </w:rPr>
+      </w:pPr>
+      <w:r>
+        <w:rPr>
+          <w:rFonts w:ascii="Times New Roman" w:hAnsi="Times New Roman"/>
+          <w:sz w:val="28"/>
+          <w:szCs w:val="28"/>
+        </w:rPr>
+        <w:t xml:space="preserve">Semantics analysis: </w:t>
+      </w:r>
+      <w:r>
+        <w:rPr>
+          <w:rFonts w:ascii="Times New Roman" w:hAnsi="Times New Roman"/>
+          <w:sz w:val="28"/>
+          <w:szCs w:val="28"/>
+        </w:rPr>
+        <w:t xml:space="preserve">Semantic analysis </w:t>
+      </w:r>
+      <w:r>
+        <w:rPr>
+          <w:rFonts w:ascii="Times New Roman" w:hAnsi="Times New Roman"/>
+          <w:sz w:val="28"/>
+          <w:szCs w:val="28"/>
+        </w:rPr>
+        <w:t xml:space="preserve">basically deals with meaning. </w:t>
+      </w:r>
+      <w:r>
+        <w:rPr>
+          <w:rFonts w:ascii="Times New Roman" w:hAnsi="Times New Roman"/>
+          <w:sz w:val="28"/>
+          <w:szCs w:val="28"/>
+        </w:rPr>
+        <w:t>And it</w:t>
+      </w:r>
+      <w:r>
+        <w:rPr>
+          <w:rFonts w:ascii="Times New Roman" w:hAnsi="Times New Roman"/>
+          <w:sz w:val="28"/>
+          <w:szCs w:val="28"/>
+        </w:rPr>
+        <w:t xml:space="preserve"> asks the question does the sentence make sense in context. If we don’t follow this we</w:t>
+      </w:r>
+      <w:r>
+        <w:rPr>
+          <w:rFonts w:ascii="Times New Roman" w:hAnsi="Times New Roman"/>
+          <w:sz w:val="28"/>
+          <w:szCs w:val="28"/>
+        </w:rPr>
+        <w:t xml:space="preserve"> will</w:t>
+      </w:r>
+      <w:r>
+        <w:rPr>
+          <w:rFonts w:ascii="Times New Roman" w:hAnsi="Times New Roman"/>
+          <w:sz w:val="28"/>
+          <w:szCs w:val="28"/>
+        </w:rPr>
+        <w:t xml:space="preserve"> just</w:t>
+      </w:r>
+      <w:r>
+        <w:rPr>
+          <w:rFonts w:ascii="Times New Roman" w:hAnsi="Times New Roman"/>
+          <w:sz w:val="28"/>
+          <w:szCs w:val="28"/>
+        </w:rPr>
+        <w:t xml:space="preserve"> be</w:t>
+      </w:r>
+      <w:r>
+        <w:rPr>
+          <w:rFonts w:ascii="Times New Roman" w:hAnsi="Times New Roman"/>
+          <w:sz w:val="28"/>
+          <w:szCs w:val="28"/>
+        </w:rPr>
+        <w:t xml:space="preserve"> output</w:t>
+      </w:r>
+      <w:r>
+        <w:rPr>
+          <w:rFonts w:ascii="Times New Roman" w:hAnsi="Times New Roman"/>
+          <w:sz w:val="28"/>
+          <w:szCs w:val="28"/>
+        </w:rPr>
+        <w:t>ting</w:t>
+      </w:r>
+      <w:r>
+        <w:rPr>
+          <w:rFonts w:ascii="Times New Roman" w:hAnsi="Times New Roman"/>
+          <w:sz w:val="28"/>
+          <w:szCs w:val="28"/>
+        </w:rPr>
+        <w:t xml:space="preserve"> gibberish.</w:t>
+      </w:r>
+    </w:p>
+    <w:p>
+      <w:pPr>
+        <w:spacing w:line="360" w:lineRule="auto"/>
+        <w:jc w:val="both"/>
+        <w:rPr>
+          <w:rFonts w:ascii="Times New Roman" w:hAnsi="Times New Roman"/>
+          <w:sz w:val="28"/>
+          <w:szCs w:val="28"/>
+        </w:rPr>
+      </w:pPr>
+      <w:r>
+        <w:rPr>
+          <w:rFonts w:ascii="Times New Roman" w:hAnsi="Times New Roman"/>
+          <w:sz w:val="28"/>
+          <w:szCs w:val="28"/>
+        </w:rPr>
+        <w:t>Instead of explicitly defining our grammar; we can let the machine neural network do it for us.</w:t>
+      </w:r>
+      <w:r>
+        <w:rPr>
+          <w:rFonts w:ascii="Times New Roman" w:hAnsi="Times New Roman"/>
+          <w:sz w:val="28"/>
+          <w:szCs w:val="28"/>
+        </w:rPr>
+        <w:t xml:space="preserve"> </w:t>
+      </w:r>
+      <w:r>
+        <w:rPr>
+          <w:rFonts w:ascii="Times New Roman" w:hAnsi="Times New Roman"/>
+          <w:sz w:val="28"/>
+          <w:szCs w:val="28"/>
+        </w:rPr>
+        <w:t>Neural network are components that learn to solve problem by learning from hundreds and thousands of examples, these make the network to learn pattern and data and will be</w:t>
+      </w:r>
+      <w:r>
+        <w:rPr>
+          <w:rFonts w:ascii="Times New Roman" w:hAnsi="Times New Roman"/>
+          <w:sz w:val="28"/>
+          <w:szCs w:val="28"/>
+        </w:rPr>
+        <w:t xml:space="preserve"> able</w:t>
+      </w:r>
+      <w:r>
+        <w:rPr>
+          <w:rFonts w:ascii="Times New Roman" w:hAnsi="Times New Roman"/>
+          <w:sz w:val="28"/>
+          <w:szCs w:val="28"/>
+        </w:rPr>
+        <w:t xml:space="preserve"> to translate </w:t>
+      </w:r>
+      <w:r>
+        <w:rPr>
+          <w:rFonts w:ascii="Times New Roman" w:hAnsi="Times New Roman"/>
+          <w:sz w:val="28"/>
+          <w:szCs w:val="28"/>
+        </w:rPr>
+        <w:t xml:space="preserve">the </w:t>
+      </w:r>
+      <w:r>
+        <w:rPr>
+          <w:rFonts w:ascii="Times New Roman" w:hAnsi="Times New Roman"/>
+          <w:sz w:val="28"/>
+          <w:szCs w:val="28"/>
+        </w:rPr>
+        <w:t>given English to Hausa all itself.</w:t>
+      </w:r>
+    </w:p>
+    <w:p>
+      <w:pPr>
+        <w:spacing w:line="360" w:lineRule="auto"/>
+        <w:jc w:val="both"/>
+        <w:rPr>
+          <w:rFonts w:ascii="Times New Roman" w:hAnsi="Times New Roman"/>
+          <w:sz w:val="28"/>
+          <w:szCs w:val="28"/>
+        </w:rPr>
+      </w:pPr>
+      <w:r>
+        <w:rPr>
+          <w:rFonts w:ascii="Times New Roman" w:hAnsi="Times New Roman"/>
+          <w:sz w:val="28"/>
+          <w:szCs w:val="28"/>
+        </w:rPr>
+        <w:t>For us to properly translate</w:t>
+      </w:r>
+      <w:r>
+        <w:rPr>
+          <w:rFonts w:ascii="Times New Roman" w:hAnsi="Times New Roman"/>
+          <w:sz w:val="28"/>
+          <w:szCs w:val="28"/>
+        </w:rPr>
+        <w:t xml:space="preserve"> a </w:t>
+      </w:r>
+      <w:r>
+        <w:rPr>
+          <w:rFonts w:ascii="Times New Roman" w:hAnsi="Times New Roman"/>
+          <w:sz w:val="28"/>
+          <w:szCs w:val="28"/>
+        </w:rPr>
+        <w:t>corpus of English text to Hausa</w:t>
+      </w:r>
+      <w:r>
+        <w:rPr>
+          <w:rFonts w:ascii="Times New Roman" w:hAnsi="Times New Roman"/>
+          <w:sz w:val="28"/>
+          <w:szCs w:val="28"/>
+        </w:rPr>
+        <w:t>, we need to build a recurrent neural network (RNN).</w:t>
+      </w:r>
+    </w:p>
+    <w:p>
+      <w:pPr>
+        <w:spacing w:line="360" w:lineRule="auto"/>
+        <w:jc w:val="both"/>
+        <w:rPr>
+          <w:rFonts w:ascii="Times New Roman" w:hAnsi="Times New Roman"/>
+          <w:sz w:val="28"/>
+          <w:szCs w:val="28"/>
+        </w:rPr>
+      </w:pPr>
+      <w:r>
+        <w:rPr>
+          <w:rFonts w:ascii="Times New Roman" w:hAnsi="Times New Roman"/>
+          <w:sz w:val="28"/>
+          <w:szCs w:val="28"/>
+        </w:rPr>
+        <w:t>Since we are dealing with sequences or sentences, we use Recurrent Neural Network (RNNs).</w:t>
+      </w:r>
+      <w:r>
+        <w:rPr>
+          <w:rFonts w:ascii="Times New Roman" w:hAnsi="Times New Roman"/>
+          <w:sz w:val="28"/>
+          <w:szCs w:val="28"/>
+        </w:rPr>
+        <w:t xml:space="preserve"> </w:t>
+      </w:r>
+      <w:r>
+        <w:rPr>
+          <w:rFonts w:ascii="Times New Roman" w:hAnsi="Times New Roman"/>
+          <w:sz w:val="28"/>
+          <w:szCs w:val="28"/>
+        </w:rPr>
+        <w:t xml:space="preserve"> Recurrent Neural Network (</w:t>
+      </w:r>
+      <w:r>
+        <w:rPr>
+          <w:rFonts w:ascii="Times New Roman" w:hAnsi="Times New Roman"/>
+          <w:sz w:val="28"/>
+          <w:szCs w:val="28"/>
+        </w:rPr>
+        <w:t>RNNs</w:t>
+      </w:r>
+      <w:r>
+        <w:rPr>
+          <w:rFonts w:ascii="Times New Roman" w:hAnsi="Times New Roman"/>
+          <w:sz w:val="28"/>
+          <w:szCs w:val="28"/>
+        </w:rPr>
+        <w:t>)</w:t>
+      </w:r>
+      <w:r>
+        <w:rPr>
+          <w:rFonts w:ascii="Times New Roman" w:hAnsi="Times New Roman"/>
+          <w:sz w:val="28"/>
+          <w:szCs w:val="28"/>
+        </w:rPr>
+        <w:t xml:space="preserve"> is designed to take sequences of text as inputs or return sequences of</w:t>
+      </w:r>
+      <w:r>
+        <w:rPr>
+          <w:rFonts w:ascii="Times New Roman" w:hAnsi="Times New Roman"/>
+          <w:sz w:val="28"/>
+          <w:szCs w:val="28"/>
+        </w:rPr>
+        <w:t xml:space="preserve"> text as outputs, or both. They a</w:t>
+      </w:r>
+      <w:r>
+        <w:rPr>
+          <w:rFonts w:ascii="Times New Roman" w:hAnsi="Times New Roman"/>
+          <w:sz w:val="28"/>
+          <w:szCs w:val="28"/>
+        </w:rPr>
+        <w:t>re called recurrent because the network’s hidden layers have a loop in which the output and cell state from each time step become inputs at the next time step. This recurrence serves as a form of memory. It allows contextual information to flow through the network so that relevant outputs from previous time steps can be applied to network operations at the current time step.</w:t>
+      </w:r>
+      <w:r>
+        <w:rPr>
+          <w:rFonts w:ascii="Times New Roman" w:hAnsi="Times New Roman"/>
+          <w:sz w:val="28"/>
+          <w:szCs w:val="28"/>
+        </w:rPr>
+        <w:t xml:space="preserve"> These forms the fundamental structure of our translation and it is called the Encoder-Decoder architecture. </w:t>
+      </w:r>
+    </w:p>
+    <w:p>
+      <w:pPr>
+        <w:spacing w:line="360" w:lineRule="auto"/>
+        <w:jc w:val="both"/>
+        <w:rPr>
+          <w:rFonts w:ascii="Times New Roman" w:hAnsi="Times New Roman"/>
+          <w:sz w:val="28"/>
+          <w:szCs w:val="28"/>
+        </w:rPr>
+      </w:pPr>
+      <w:r>
+        <w:rPr>
+          <w:rFonts w:ascii="Times New Roman" w:hAnsi="Times New Roman"/>
+          <w:sz w:val="28"/>
+          <w:szCs w:val="28"/>
+        </w:rPr>
+        <w:t>At</w:t>
+      </w:r>
+      <w:r>
+        <w:rPr>
+          <w:rFonts w:ascii="Times New Roman" w:hAnsi="Times New Roman"/>
+          <w:sz w:val="28"/>
+          <w:szCs w:val="28"/>
+        </w:rPr>
+        <w:t xml:space="preserve"> this point</w:t>
+      </w:r>
+      <w:r>
+        <w:rPr>
+          <w:rFonts w:ascii="Times New Roman" w:hAnsi="Times New Roman"/>
+          <w:sz w:val="28"/>
+          <w:szCs w:val="28"/>
+        </w:rPr>
+        <w:t xml:space="preserve"> the l</w:t>
+      </w:r>
+      <w:r>
+        <w:rPr>
+          <w:rFonts w:ascii="Times New Roman" w:hAnsi="Times New Roman"/>
+          <w:sz w:val="28"/>
+          <w:szCs w:val="28"/>
+        </w:rPr>
+        <w:t>ong Short-Term Memory networks (LSTMs) come into play, helping us to work with sequences whose length we can’t know a priori.</w:t>
+      </w:r>
+      <w:r>
+        <w:rPr>
+          <w:rFonts w:ascii="Times New Roman" w:hAnsi="Times New Roman"/>
+          <w:sz w:val="28"/>
+          <w:szCs w:val="28"/>
+        </w:rPr>
+        <w:t xml:space="preserve"> </w:t>
+      </w:r>
+      <w:r>
+        <w:rPr>
+          <w:rFonts w:ascii="Times New Roman" w:hAnsi="Times New Roman"/>
+          <w:sz w:val="28"/>
+          <w:szCs w:val="28"/>
+        </w:rPr>
+        <w:t xml:space="preserve">LSTMs are a special kind of recurrent neural network (RNN), capable of learning long-term dependencies. All RNNs look like a chain </w:t>
+      </w:r>
+      <w:r>
+        <w:rPr>
+          <w:rFonts w:ascii="Times New Roman" w:hAnsi="Times New Roman"/>
+          <w:sz w:val="28"/>
+          <w:szCs w:val="28"/>
+        </w:rPr>
+        <w:lastRenderedPageBreak/>
+        <w:t>of repeating modules.</w:t>
+      </w:r>
+      <w:r>
+        <w:rPr>
+          <w:rFonts w:ascii="Times New Roman" w:hAnsi="Times New Roman"/>
+          <w:sz w:val="28"/>
+          <w:szCs w:val="28"/>
+        </w:rPr>
+        <w:t xml:space="preserve"> These </w:t>
+      </w:r>
+      <w:r>
+        <w:rPr>
+          <w:rFonts w:ascii="Times New Roman" w:hAnsi="Times New Roman"/>
+          <w:sz w:val="28"/>
+          <w:szCs w:val="28"/>
+        </w:rPr>
+        <w:t>LSTM transmits data from module to module</w:t>
+      </w:r>
+      <w:r>
+        <w:rPr>
+          <w:rFonts w:ascii="Times New Roman" w:hAnsi="Times New Roman"/>
+          <w:sz w:val="28"/>
+          <w:szCs w:val="28"/>
+        </w:rPr>
+        <w:t>.</w:t>
+      </w:r>
+    </w:p>
+    <w:p>
+      <w:pPr>
+        <w:spacing w:line="360" w:lineRule="auto"/>
+        <w:jc w:val="both"/>
+        <w:rPr>
+          <w:rFonts w:ascii="Times New Roman" w:hAnsi="Times New Roman"/>
+          <w:sz w:val="28"/>
+          <w:szCs w:val="28"/>
+        </w:rPr>
+      </w:pPr>
+      <w:r>
+        <w:rPr>
+          <w:rFonts w:ascii="Times New Roman" w:hAnsi="Times New Roman"/>
+          <w:noProof/>
+          <w:sz w:val="28"/>
+          <w:szCs w:val="28"/>
+        </w:rPr>
+        <w:drawing>
+          <wp:inline distT="0" distB="0" distL="0" distR="0">
+            <wp:extent cx="5274310" cy="1547013"/>
+            <wp:effectExtent l="19050" t="0" r="2540" b="0"/>
+            <wp:docPr id="6" name="Picture 2"/>
+            <wp:cNvGraphicFramePr>
+              <a:graphicFrameLocks xmlns:a="http://schemas.openxmlformats.org/drawingml/2006/main" noChangeAspect="1"/>
+            </wp:cNvGraphicFramePr>
+            <a:graphic xmlns:a="http://schemas.openxmlformats.org/drawingml/2006/main">
+              <a:graphicData uri="http://schemas.openxmlformats.org/drawingml/2006/picture">
+                <pic:pic xmlns:pic="http://schemas.openxmlformats.org/drawingml/2006/picture">
+                  <pic:nvPicPr>
+                    <pic:cNvPr id="0" name="Picture 2"/>
+                    <pic:cNvPicPr>
+                      <a:picLocks noChangeAspect="1" noChangeArrowheads="1"/>
+                    </pic:cNvPicPr>
+                  </pic:nvPicPr>
+                  <pic:blipFill>
+                    <a:blip r:embed="rId12"/>
+                    <a:srcRect/>
+                    <a:stretch>
+                      <a:fillRect/>
+                    </a:stretch>
+                  </pic:blipFill>
+                  <pic:spPr bwMode="auto">
+                    <a:xfrm>
+                      <a:off x="0" y="0"/>
+                      <a:ext cx="5274310" cy="1547013"/>
+                    </a:xfrm>
+                    <a:prstGeom prst="rect">
+                      <a:avLst/>
+                    </a:prstGeom>
+                    <a:noFill/>
+                    <a:ln w="9525">
+                      <a:noFill/>
+                      <a:miter lim="800000"/>
+                      <a:headEnd/>
+                      <a:tailEnd/>
+                    </a:ln>
+                  </pic:spPr>
+                </pic:pic>
+              </a:graphicData>
+            </a:graphic>
+          </wp:inline>
+        </w:drawing>
+      </w:r>
+    </w:p>
+    <w:p>
+      <w:pPr>
+        <w:spacing w:line="360" w:lineRule="auto"/>
+        <w:jc w:val="both"/>
+        <w:rPr>
+          <w:rFonts w:ascii="Times New Roman" w:hAnsi="Times New Roman"/>
+          <w:sz w:val="28"/>
+          <w:szCs w:val="28"/>
+        </w:rPr>
+      </w:pPr>
+      <w:r>
+        <w:rPr>
+          <w:rFonts w:ascii="Times New Roman" w:hAnsi="Times New Roman"/>
+          <w:sz w:val="28"/>
+          <w:szCs w:val="28"/>
+        </w:rPr>
+        <w:t>Fig. 2.4 Recurrent Neural Network</w:t>
+      </w:r>
+    </w:p>
+    <w:p>
+      <w:pPr>
+        <w:spacing w:line="360" w:lineRule="auto"/>
+        <w:jc w:val="both"/>
+        <w:rPr>
+          <w:rFonts w:ascii="Times New Roman" w:hAnsi="Times New Roman"/>
+          <w:b/>
+          <w:sz w:val="28"/>
+          <w:szCs w:val="28"/>
+        </w:rPr>
+      </w:pPr>
+    </w:p>
+    <w:p>
+      <w:pPr>
+        <w:spacing w:line="360" w:lineRule="auto"/>
+        <w:jc w:val="both"/>
+        <w:rPr>
+          <w:rFonts w:ascii="Times New Roman" w:hAnsi="Times New Roman"/>
+          <w:b/>
+          <w:sz w:val="28"/>
+          <w:szCs w:val="28"/>
+        </w:rPr>
+      </w:pPr>
+      <w:r>
+        <w:rPr>
+          <w:rFonts w:ascii="Times New Roman" w:hAnsi="Times New Roman"/>
+          <w:b/>
+          <w:sz w:val="28"/>
+          <w:szCs w:val="28"/>
+        </w:rPr>
+        <w:t>2.4.2</w:t>
+      </w:r>
+      <w:r>
+        <w:rPr>
+          <w:rFonts w:ascii="Times New Roman" w:hAnsi="Times New Roman"/>
+          <w:b/>
+          <w:sz w:val="28"/>
+          <w:szCs w:val="28"/>
+        </w:rPr>
+        <w:tab/>
+        <w:t>Bidirectional RNNs</w:t>
+      </w:r>
+    </w:p>
+    <w:p>
+      <w:pPr>
+        <w:spacing w:line="360" w:lineRule="auto"/>
+        <w:jc w:val="both"/>
+        <w:rPr>
+          <w:rFonts w:ascii="Times New Roman" w:hAnsi="Times New Roman"/>
+          <w:sz w:val="28"/>
+          <w:szCs w:val="28"/>
+        </w:rPr>
+      </w:pPr>
+      <w:r>
+        <w:rPr>
+          <w:rFonts w:ascii="Times New Roman" w:hAnsi="Times New Roman"/>
+          <w:sz w:val="28"/>
+          <w:szCs w:val="28"/>
+        </w:rPr>
+        <w:t>Our next step</w:t>
+      </w:r>
+      <w:r>
+        <w:rPr>
+          <w:rFonts w:ascii="Times New Roman" w:hAnsi="Times New Roman"/>
+          <w:sz w:val="28"/>
+          <w:szCs w:val="28"/>
+        </w:rPr>
+        <w:t xml:space="preserve"> of perfecting the translating </w:t>
+      </w:r>
+      <w:r>
+        <w:rPr>
+          <w:rFonts w:ascii="Times New Roman" w:hAnsi="Times New Roman"/>
+          <w:sz w:val="28"/>
+          <w:szCs w:val="28"/>
+        </w:rPr>
+        <w:t>is</w:t>
+      </w:r>
+      <w:r>
+        <w:rPr>
+          <w:rFonts w:ascii="Times New Roman" w:hAnsi="Times New Roman"/>
+          <w:sz w:val="28"/>
+          <w:szCs w:val="28"/>
+        </w:rPr>
+        <w:t xml:space="preserve"> through using</w:t>
+      </w:r>
+      <w:r>
+        <w:rPr>
+          <w:rFonts w:ascii="Times New Roman" w:hAnsi="Times New Roman"/>
+          <w:sz w:val="28"/>
+          <w:szCs w:val="28"/>
+        </w:rPr>
+        <w:t xml:space="preserve"> bidirectional recurrent neural networks (BRNNs). </w:t>
+      </w:r>
+      <w:r>
+        <w:rPr>
+          <w:rFonts w:ascii="Times New Roman" w:hAnsi="Times New Roman"/>
+          <w:sz w:val="28"/>
+          <w:szCs w:val="28"/>
+        </w:rPr>
+        <w:t xml:space="preserve"> The </w:t>
+      </w:r>
+      <w:r>
+        <w:rPr>
+          <w:rFonts w:ascii="Times New Roman" w:hAnsi="Times New Roman"/>
+          <w:sz w:val="28"/>
+          <w:szCs w:val="28"/>
+        </w:rPr>
+        <w:t xml:space="preserve">BRNN </w:t>
+      </w:r>
+      <w:r>
+        <w:rPr>
+          <w:rFonts w:ascii="Times New Roman" w:hAnsi="Times New Roman"/>
+          <w:sz w:val="28"/>
+          <w:szCs w:val="28"/>
+        </w:rPr>
+        <w:t>splits</w:t>
+      </w:r>
+      <w:r>
+        <w:rPr>
+          <w:rFonts w:ascii="Times New Roman" w:hAnsi="Times New Roman"/>
+          <w:sz w:val="28"/>
+          <w:szCs w:val="28"/>
+        </w:rPr>
+        <w:t xml:space="preserve"> the neurons of a regular RNN into two directions. One direction is for positive time, or forward states. The other direction is for negative time, or backward states. The output of these two states are not connected to inputs of the opposite direction states.</w:t>
+      </w:r>
+    </w:p>
+    <w:p>
+      <w:pPr>
+        <w:spacing w:line="360" w:lineRule="auto"/>
+        <w:jc w:val="both"/>
+        <w:rPr>
+          <w:rFonts w:ascii="Times New Roman" w:hAnsi="Times New Roman"/>
+          <w:sz w:val="28"/>
+          <w:szCs w:val="28"/>
+        </w:rPr>
+      </w:pPr>
+      <w:r>
+        <w:rPr>
+          <w:rFonts w:ascii="Times New Roman" w:hAnsi="Times New Roman"/>
+          <w:noProof/>
+          <w:sz w:val="28"/>
+          <w:szCs w:val="28"/>
+        </w:rPr>
+        <w:drawing>
+          <wp:inline distT="0" distB="0" distL="0" distR="0">
+            <wp:extent cx="5274310" cy="2479653"/>
+            <wp:effectExtent l="19050" t="0" r="2540" b="0"/>
+            <wp:docPr id="7" name="Picture 5"/>
+            <wp:cNvGraphicFramePr>
+              <a:graphicFrameLocks xmlns:a="http://schemas.openxmlformats.org/drawingml/2006/main" noChangeAspect="1"/>
+            </wp:cNvGraphicFramePr>
+            <a:graphic xmlns:a="http://schemas.openxmlformats.org/drawingml/2006/main">
+              <a:graphicData uri="http://schemas.openxmlformats.org/drawingml/2006/picture">
+                <pic:pic xmlns:pic="http://schemas.openxmlformats.org/drawingml/2006/picture">
+                  <pic:nvPicPr>
+                    <pic:cNvPr id="0" name="Picture 5"/>
+                    <pic:cNvPicPr>
+                      <a:picLocks noChangeAspect="1" noChangeArrowheads="1"/>
+                    </pic:cNvPicPr>
+                  </pic:nvPicPr>
+                  <pic:blipFill>
+                    <a:blip r:embed="rId13"/>
+                    <a:srcRect/>
+                    <a:stretch>
+                      <a:fillRect/>
+                    </a:stretch>
+                  </pic:blipFill>
+                  <pic:spPr bwMode="auto">
+                    <a:xfrm>
+                      <a:off x="0" y="0"/>
+                      <a:ext cx="5274310" cy="2479653"/>
+                    </a:xfrm>
+                    <a:prstGeom prst="rect">
+                      <a:avLst/>
+                    </a:prstGeom>
+                    <a:noFill/>
+                    <a:ln w="9525">
+                      <a:noFill/>
+                      <a:miter lim="800000"/>
+                      <a:headEnd/>
+                      <a:tailEnd/>
+                    </a:ln>
+                  </pic:spPr>
+                </pic:pic>
+              </a:graphicData>
+            </a:graphic>
+          </wp:inline>
+        </w:drawing>
+      </w:r>
+    </w:p>
+    <w:p>
+      <w:pPr>
+        <w:spacing w:line="360" w:lineRule="auto"/>
+        <w:jc w:val="both"/>
+        <w:rPr>
+          <w:rFonts w:ascii="Times New Roman" w:hAnsi="Times New Roman"/>
+          <w:sz w:val="28"/>
+          <w:szCs w:val="28"/>
+        </w:rPr>
+      </w:pPr>
+      <w:r>
+        <w:rPr>
+          <w:rFonts w:ascii="Times New Roman" w:hAnsi="Times New Roman"/>
+          <w:sz w:val="28"/>
+          <w:szCs w:val="28"/>
+        </w:rPr>
+        <w:t>Fig. 2.5 Bidirectional Recurrent Neural Network</w:t>
+      </w:r>
+    </w:p>
+    <w:p>
+      <w:pPr>
         <w:pStyle w:val="Heading2"/>
         <w:spacing w:before="240" w:after="200" w:line="360" w:lineRule="auto"/>
         <w:jc w:val="both"/>
@@ -12846,7 +14529,8 @@
           <w:color w:val="auto"/>
           <w:szCs w:val="28"/>
         </w:rPr>
-        <w:t>2.4</w:t>
+        <w:lastRenderedPageBreak/>
+        <w:t>2.5</w:t>
       </w:r>
       <w:r>
         <w:rPr>
@@ -13138,7 +14822,6 @@
           <w:sz w:val="28"/>
           <w:szCs w:val="28"/>
         </w:rPr>
-        <w:lastRenderedPageBreak/>
         <w:t xml:space="preserve">Archana </w:t>
       </w:r>
       <w:r>
@@ -13254,7 +14937,16 @@
           <w:sz w:val="28"/>
           <w:szCs w:val="28"/>
         </w:rPr>
-        <w:t xml:space="preserve"> to manage criminal details in a centralized database and provide solution for public to give complaint through online. </w:t>
+        <w:t xml:space="preserve"> to manage criminal details in a centralized database and provide solution for </w:t>
+      </w:r>
+      <w:r>
+        <w:rPr>
+          <w:color w:val="auto"/>
+          <w:sz w:val="28"/>
+          <w:szCs w:val="28"/>
+        </w:rPr>
+        <w:lastRenderedPageBreak/>
+        <w:t xml:space="preserve">public to give complaint through online. </w:t>
       </w:r>
       <w:r>
         <w:rPr>
@@ -13337,7 +15029,7 @@
                     </pic:cNvPicPr>
                   </pic:nvPicPr>
                   <pic:blipFill>
-                    <a:blip r:embed="rId12"/>
+                    <a:blip r:embed="rId14"/>
                     <a:srcRect/>
                     <a:stretch>
                       <a:fillRect/>
@@ -13629,39 +15321,39 @@
           <w:sz w:val="28"/>
           <w:szCs w:val="28"/>
         </w:rPr>
+        <w:t xml:space="preserve">In this paper, a completely integrated and compact system </w:t>
+      </w:r>
+      <w:r>
+        <w:rPr>
+          <w:rFonts w:ascii="Times New Roman" w:hAnsi="Times New Roman"/>
+          <w:sz w:val="28"/>
+          <w:szCs w:val="28"/>
+        </w:rPr>
+        <w:t>was</w:t>
+      </w:r>
+      <w:r>
+        <w:rPr>
+          <w:rFonts w:ascii="Times New Roman" w:hAnsi="Times New Roman"/>
+          <w:sz w:val="28"/>
+          <w:szCs w:val="28"/>
+        </w:rPr>
+        <w:t xml:space="preserve"> developed that can be used by the common man as well as the </w:t>
+      </w:r>
+      <w:r>
+        <w:rPr>
+          <w:rFonts w:ascii="Times New Roman" w:hAnsi="Times New Roman"/>
+          <w:sz w:val="28"/>
+          <w:szCs w:val="28"/>
+        </w:rPr>
+        <w:t xml:space="preserve">police. One of the </w:t>
+      </w:r>
+      <w:r>
+        <w:rPr>
+          <w:rFonts w:ascii="Times New Roman" w:hAnsi="Times New Roman"/>
+          <w:sz w:val="28"/>
+          <w:szCs w:val="28"/>
+        </w:rPr>
         <w:lastRenderedPageBreak/>
-        <w:t xml:space="preserve">In this paper, a completely integrated and compact system </w:t>
-      </w:r>
-      <w:r>
-        <w:rPr>
-          <w:rFonts w:ascii="Times New Roman" w:hAnsi="Times New Roman"/>
-          <w:sz w:val="28"/>
-          <w:szCs w:val="28"/>
-        </w:rPr>
-        <w:t>was</w:t>
-      </w:r>
-      <w:r>
-        <w:rPr>
-          <w:rFonts w:ascii="Times New Roman" w:hAnsi="Times New Roman"/>
-          <w:sz w:val="28"/>
-          <w:szCs w:val="28"/>
-        </w:rPr>
-        <w:t xml:space="preserve"> developed that can be used by the common man as well as the </w:t>
-      </w:r>
-      <w:r>
-        <w:rPr>
-          <w:rFonts w:ascii="Times New Roman" w:hAnsi="Times New Roman"/>
-          <w:sz w:val="28"/>
-          <w:szCs w:val="28"/>
-        </w:rPr>
-        <w:t xml:space="preserve">police. One of the </w:t>
-      </w:r>
-      <w:r>
-        <w:rPr>
-          <w:rFonts w:ascii="Times New Roman" w:hAnsi="Times New Roman"/>
-          <w:sz w:val="28"/>
-          <w:szCs w:val="28"/>
-        </w:rPr>
         <w:t>weaknesses</w:t>
       </w:r>
       <w:r>
@@ -14162,7 +15854,7 @@
           <w:sz w:val="28"/>
           <w:szCs w:val="28"/>
         </w:rPr>
-        <w:t xml:space="preserve">main aim of their work was to give report of crime including the location of the incidence and to secure and make the privacy of crime-related data </w:t>
+        <w:t xml:space="preserve">main aim of their work was to give report of crime including the location of the incidence and to secure and make the privacy of crime-related data over manually data storage. The system had functionalities such as the complaint registration, the area of the incident where it happens and the </w:t>
       </w:r>
       <w:r>
         <w:rPr>
@@ -14171,7 +15863,7 @@
           <w:szCs w:val="28"/>
         </w:rPr>
         <w:lastRenderedPageBreak/>
-        <w:t>over manually data storage. The system had functionalities such as the complaint registration, the area of the incident where it happens and the type of crime</w:t>
+        <w:t>type of crime</w:t>
       </w:r>
       <w:r>
         <w:rPr>
@@ -14490,7 +16182,6 @@
           <w:sz w:val="28"/>
           <w:szCs w:val="28"/>
         </w:rPr>
-        <w:lastRenderedPageBreak/>
         <w:t xml:space="preserve">They can legitimately observe data on location. </w:t>
       </w:r>
     </w:p>
@@ -14545,6 +16236,7 @@
           <w:sz w:val="28"/>
           <w:szCs w:val="28"/>
         </w:rPr>
+        <w:lastRenderedPageBreak/>
         <w:t xml:space="preserve">Reduce the labor and time. </w:t>
       </w:r>
     </w:p>
@@ -16853,10 +18545,6 @@
         <w:pict>
           <v:group id="_x0000_s1182" style="position:absolute;margin-left:1.35pt;margin-top:9.75pt;width:423.9pt;height:381.4pt;z-index:251677696" coordorigin="2187,5166" coordsize="8478,7628">
             <v:rect id="_x0000_s1167" style="position:absolute;left:2187;top:7269;width:8252;height:3851" o:regroupid="1" strokeweight="2.25pt"/>
-            <v:shapetype id="_x0000_t202" coordsize="21600,21600" o:spt="202" path="m,l,21600r21600,l21600,xe">
-              <v:stroke joinstyle="miter"/>
-              <v:path gradientshapeok="t" o:connecttype="rect"/>
-            </v:shapetype>
             <v:shape id="_x0000_s1168" type="#_x0000_t202" style="position:absolute;left:3365;top:5166;width:2730;height:841;mso-position-horizontal-relative:margin" o:regroupid="1" strokeweight="2.25pt">
               <v:textbox style="mso-next-textbox:#_x0000_s1168">
                 <w:txbxContent>
@@ -17170,15 +18858,7 @@
                         <w:sz w:val="28"/>
                         <w:szCs w:val="28"/>
                       </w:rPr>
-                      <w:t>Police</w:t>
-                    </w:r>
-                    <w:r>
-                      <w:rPr>
-                        <w:rFonts w:ascii="Times New Roman" w:hAnsi="Times New Roman"/>
-                        <w:sz w:val="28"/>
-                        <w:szCs w:val="28"/>
-                      </w:rPr>
-                      <w:t xml:space="preserve"> Module</w:t>
+                      <w:t>Police Module</w:t>
                     </w:r>
                   </w:p>
                   <w:p>
@@ -19210,17 +20890,7 @@
                       <w:sz w:val="28"/>
                       <w:szCs w:val="28"/>
                     </w:rPr>
-                    <w:t xml:space="preserve">Conceptual </w:t>
-                  </w:r>
-                  <w:r>
-                    <w:rPr>
-                      <w:rFonts w:ascii="Times New Roman" w:hAnsi="Times New Roman"/>
-                      <w:b/>
-                      <w:bCs/>
-                      <w:sz w:val="28"/>
-                      <w:szCs w:val="28"/>
-                    </w:rPr>
-                    <w:t>Architecture of the existing system</w:t>
+                    <w:t>Proposed Multilingual Crime Reporting System</w:t>
                   </w:r>
                 </w:p>
                 <w:p/>
@@ -20850,7 +22520,16 @@
           <w:sz w:val="28"/>
           <w:szCs w:val="28"/>
         </w:rPr>
-        <w:t>With the aid of the android app the user can report any crime incident anywhere and anytime.</w:t>
+        <w:t xml:space="preserve">With the aid of the android app the user can report any crime </w:t>
+      </w:r>
+      <w:r>
+        <w:rPr>
+          <w:rFonts w:ascii="Times New Roman" w:eastAsia="Times New Roman" w:hAnsi="Times New Roman"/>
+          <w:color w:val="000000"/>
+          <w:sz w:val="28"/>
+          <w:szCs w:val="28"/>
+        </w:rPr>
+        <w:t>incident anywhere and anytime.</w:t>
       </w:r>
     </w:p>
     <w:p>
@@ -20875,16 +22554,7 @@
           <w:sz w:val="28"/>
           <w:szCs w:val="28"/>
         </w:rPr>
-        <w:t>The system will also</w:t>
-      </w:r>
-      <w:r>
-        <w:rPr>
-          <w:rFonts w:ascii="Times New Roman" w:eastAsia="Times New Roman" w:hAnsi="Times New Roman"/>
-          <w:color w:val="000000"/>
-          <w:sz w:val="28"/>
-          <w:szCs w:val="28"/>
-        </w:rPr>
-        <w:t xml:space="preserve"> make information saving and retrieving fast and easy.</w:t>
+        <w:t>The system will also make information saving and retrieving fast and easy.</w:t>
       </w:r>
     </w:p>
     <w:p>
@@ -20895,12 +22565,14 @@
         <w:spacing w:line="360" w:lineRule="auto"/>
         <w:jc w:val="both"/>
         <w:rPr>
-          <w:sz w:val="28"/>
-          <w:szCs w:val="28"/>
-        </w:rPr>
-      </w:pPr>
-      <w:r>
-        <w:rPr>
+          <w:rFonts w:ascii="Times New Roman" w:hAnsi="Times New Roman"/>
+          <w:sz w:val="28"/>
+          <w:szCs w:val="28"/>
+        </w:rPr>
+      </w:pPr>
+      <w:r>
+        <w:rPr>
+          <w:rFonts w:ascii="Times New Roman" w:hAnsi="Times New Roman"/>
           <w:sz w:val="28"/>
           <w:szCs w:val="28"/>
         </w:rPr>
@@ -21175,7 +22847,7 @@
                     </pic:cNvPicPr>
                   </pic:nvPicPr>
                   <pic:blipFill>
-                    <a:blip r:embed="rId13"/>
+                    <a:blip r:embed="rId15"/>
                     <a:srcRect/>
                     <a:stretch>
                       <a:fillRect/>
@@ -21271,7 +22943,7 @@
                     </pic:cNvPicPr>
                   </pic:nvPicPr>
                   <pic:blipFill>
-                    <a:blip r:embed="rId14"/>
+                    <a:blip r:embed="rId16"/>
                     <a:srcRect/>
                     <a:stretch>
                       <a:fillRect/>
@@ -21383,7 +23055,7 @@
                     </pic:cNvPicPr>
                   </pic:nvPicPr>
                   <pic:blipFill>
-                    <a:blip r:embed="rId15"/>
+                    <a:blip r:embed="rId17"/>
                     <a:srcRect/>
                     <a:stretch>
                       <a:fillRect/>
@@ -31647,7 +33319,7 @@
         <w:rPr>
           <w:noProof/>
         </w:rPr>
-        <w:t>65</w:t>
+        <w:t>47</w:t>
       </w:r>
     </w:fldSimple>
   </w:p>
@@ -31776,6 +33448,95 @@
     </w:lvl>
   </w:abstractNum>
   <w:abstractNum w:abstractNumId="1">
+    <w:nsid w:val="040438A3"/>
+    <w:multiLevelType w:val="hybridMultilevel"/>
+    <w:tmpl w:val="C0A62258"/>
+    <w:lvl w:ilvl="0" w:tplc="F04A0A4A">
+      <w:start w:val="1"/>
+      <w:numFmt w:val="decimal"/>
+      <w:lvlText w:val="%1."/>
+      <w:lvlJc w:val="left"/>
+      <w:pPr>
+        <w:ind w:left="720" w:hanging="360"/>
+      </w:pPr>
+      <w:rPr>
+        <w:rFonts w:hint="default"/>
+      </w:rPr>
+    </w:lvl>
+    <w:lvl w:ilvl="1" w:tplc="04090019" w:tentative="1">
+      <w:start w:val="1"/>
+      <w:numFmt w:val="lowerLetter"/>
+      <w:lvlText w:val="%2."/>
+      <w:lvlJc w:val="left"/>
+      <w:pPr>
+        <w:ind w:left="1440" w:hanging="360"/>
+      </w:pPr>
+    </w:lvl>
+    <w:lvl w:ilvl="2" w:tplc="0409001B" w:tentative="1">
+      <w:start w:val="1"/>
+      <w:numFmt w:val="lowerRoman"/>
+      <w:lvlText w:val="%3."/>
+      <w:lvlJc w:val="right"/>
+      <w:pPr>
+        <w:ind w:left="2160" w:hanging="180"/>
+      </w:pPr>
+    </w:lvl>
+    <w:lvl w:ilvl="3" w:tplc="0409000F" w:tentative="1">
+      <w:start w:val="1"/>
+      <w:numFmt w:val="decimal"/>
+      <w:lvlText w:val="%4."/>
+      <w:lvlJc w:val="left"/>
+      <w:pPr>
+        <w:ind w:left="2880" w:hanging="360"/>
+      </w:pPr>
+    </w:lvl>
+    <w:lvl w:ilvl="4" w:tplc="04090019" w:tentative="1">
+      <w:start w:val="1"/>
+      <w:numFmt w:val="lowerLetter"/>
+      <w:lvlText w:val="%5."/>
+      <w:lvlJc w:val="left"/>
+      <w:pPr>
+        <w:ind w:left="3600" w:hanging="360"/>
+      </w:pPr>
+    </w:lvl>
+    <w:lvl w:ilvl="5" w:tplc="0409001B" w:tentative="1">
+      <w:start w:val="1"/>
+      <w:numFmt w:val="lowerRoman"/>
+      <w:lvlText w:val="%6."/>
+      <w:lvlJc w:val="right"/>
+      <w:pPr>
+        <w:ind w:left="4320" w:hanging="180"/>
+      </w:pPr>
+    </w:lvl>
+    <w:lvl w:ilvl="6" w:tplc="0409000F" w:tentative="1">
+      <w:start w:val="1"/>
+      <w:numFmt w:val="decimal"/>
+      <w:lvlText w:val="%7."/>
+      <w:lvlJc w:val="left"/>
+      <w:pPr>
+        <w:ind w:left="5040" w:hanging="360"/>
+      </w:pPr>
+    </w:lvl>
+    <w:lvl w:ilvl="7" w:tplc="04090019" w:tentative="1">
+      <w:start w:val="1"/>
+      <w:numFmt w:val="lowerLetter"/>
+      <w:lvlText w:val="%8."/>
+      <w:lvlJc w:val="left"/>
+      <w:pPr>
+        <w:ind w:left="5760" w:hanging="360"/>
+      </w:pPr>
+    </w:lvl>
+    <w:lvl w:ilvl="8" w:tplc="0409001B" w:tentative="1">
+      <w:start w:val="1"/>
+      <w:numFmt w:val="lowerRoman"/>
+      <w:lvlText w:val="%9."/>
+      <w:lvlJc w:val="right"/>
+      <w:pPr>
+        <w:ind w:left="6480" w:hanging="180"/>
+      </w:pPr>
+    </w:lvl>
+  </w:abstractNum>
+  <w:abstractNum w:abstractNumId="2">
     <w:nsid w:val="04A441EF"/>
     <w:multiLevelType w:val="hybridMultilevel"/>
     <w:tmpl w:val="411E8576"/>
@@ -31888,7 +33649,7 @@
       </w:rPr>
     </w:lvl>
   </w:abstractNum>
-  <w:abstractNum w:abstractNumId="2">
+  <w:abstractNum w:abstractNumId="3">
     <w:nsid w:val="07737102"/>
     <w:multiLevelType w:val="hybridMultilevel"/>
     <w:tmpl w:val="59CEA314"/>
@@ -31974,7 +33735,7 @@
       </w:pPr>
     </w:lvl>
   </w:abstractNum>
-  <w:abstractNum w:abstractNumId="3">
+  <w:abstractNum w:abstractNumId="4">
     <w:nsid w:val="0C1414B5"/>
     <w:multiLevelType w:val="hybridMultilevel"/>
     <w:tmpl w:val="CE8448DA"/>
@@ -32060,7 +33821,7 @@
       </w:pPr>
     </w:lvl>
   </w:abstractNum>
-  <w:abstractNum w:abstractNumId="4">
+  <w:abstractNum w:abstractNumId="5">
     <w:nsid w:val="0F89342B"/>
     <w:multiLevelType w:val="hybridMultilevel"/>
     <w:tmpl w:val="25324816"/>
@@ -32173,7 +33934,7 @@
       </w:rPr>
     </w:lvl>
   </w:abstractNum>
-  <w:abstractNum w:abstractNumId="5">
+  <w:abstractNum w:abstractNumId="6">
     <w:nsid w:val="116B6D76"/>
     <w:multiLevelType w:val="hybridMultilevel"/>
     <w:tmpl w:val="1D3A7BB0"/>
@@ -32259,7 +34020,7 @@
       </w:pPr>
     </w:lvl>
   </w:abstractNum>
-  <w:abstractNum w:abstractNumId="6">
+  <w:abstractNum w:abstractNumId="7">
     <w:nsid w:val="12B729DA"/>
     <w:multiLevelType w:val="hybridMultilevel"/>
     <w:tmpl w:val="7A3CC9F0"/>
@@ -32345,7 +34106,96 @@
       </w:pPr>
     </w:lvl>
   </w:abstractNum>
-  <w:abstractNum w:abstractNumId="7">
+  <w:abstractNum w:abstractNumId="8">
+    <w:nsid w:val="12FB4DB5"/>
+    <w:multiLevelType w:val="hybridMultilevel"/>
+    <w:tmpl w:val="A27E4B3E"/>
+    <w:lvl w:ilvl="0" w:tplc="F04A0A4A">
+      <w:start w:val="1"/>
+      <w:numFmt w:val="decimal"/>
+      <w:lvlText w:val="%1."/>
+      <w:lvlJc w:val="left"/>
+      <w:pPr>
+        <w:ind w:left="720" w:hanging="360"/>
+      </w:pPr>
+      <w:rPr>
+        <w:rFonts w:hint="default"/>
+      </w:rPr>
+    </w:lvl>
+    <w:lvl w:ilvl="1" w:tplc="04090019" w:tentative="1">
+      <w:start w:val="1"/>
+      <w:numFmt w:val="lowerLetter"/>
+      <w:lvlText w:val="%2."/>
+      <w:lvlJc w:val="left"/>
+      <w:pPr>
+        <w:ind w:left="1440" w:hanging="360"/>
+      </w:pPr>
+    </w:lvl>
+    <w:lvl w:ilvl="2" w:tplc="0409001B" w:tentative="1">
+      <w:start w:val="1"/>
+      <w:numFmt w:val="lowerRoman"/>
+      <w:lvlText w:val="%3."/>
+      <w:lvlJc w:val="right"/>
+      <w:pPr>
+        <w:ind w:left="2160" w:hanging="180"/>
+      </w:pPr>
+    </w:lvl>
+    <w:lvl w:ilvl="3" w:tplc="0409000F" w:tentative="1">
+      <w:start w:val="1"/>
+      <w:numFmt w:val="decimal"/>
+      <w:lvlText w:val="%4."/>
+      <w:lvlJc w:val="left"/>
+      <w:pPr>
+        <w:ind w:left="2880" w:hanging="360"/>
+      </w:pPr>
+    </w:lvl>
+    <w:lvl w:ilvl="4" w:tplc="04090019" w:tentative="1">
+      <w:start w:val="1"/>
+      <w:numFmt w:val="lowerLetter"/>
+      <w:lvlText w:val="%5."/>
+      <w:lvlJc w:val="left"/>
+      <w:pPr>
+        <w:ind w:left="3600" w:hanging="360"/>
+      </w:pPr>
+    </w:lvl>
+    <w:lvl w:ilvl="5" w:tplc="0409001B" w:tentative="1">
+      <w:start w:val="1"/>
+      <w:numFmt w:val="lowerRoman"/>
+      <w:lvlText w:val="%6."/>
+      <w:lvlJc w:val="right"/>
+      <w:pPr>
+        <w:ind w:left="4320" w:hanging="180"/>
+      </w:pPr>
+    </w:lvl>
+    <w:lvl w:ilvl="6" w:tplc="0409000F" w:tentative="1">
+      <w:start w:val="1"/>
+      <w:numFmt w:val="decimal"/>
+      <w:lvlText w:val="%7."/>
+      <w:lvlJc w:val="left"/>
+      <w:pPr>
+        <w:ind w:left="5040" w:hanging="360"/>
+      </w:pPr>
+    </w:lvl>
+    <w:lvl w:ilvl="7" w:tplc="04090019" w:tentative="1">
+      <w:start w:val="1"/>
+      <w:numFmt w:val="lowerLetter"/>
+      <w:lvlText w:val="%8."/>
+      <w:lvlJc w:val="left"/>
+      <w:pPr>
+        <w:ind w:left="5760" w:hanging="360"/>
+      </w:pPr>
+    </w:lvl>
+    <w:lvl w:ilvl="8" w:tplc="0409001B" w:tentative="1">
+      <w:start w:val="1"/>
+      <w:numFmt w:val="lowerRoman"/>
+      <w:lvlText w:val="%9."/>
+      <w:lvlJc w:val="right"/>
+      <w:pPr>
+        <w:ind w:left="6480" w:hanging="180"/>
+      </w:pPr>
+    </w:lvl>
+  </w:abstractNum>
+  <w:abstractNum w:abstractNumId="9">
     <w:nsid w:val="19F46902"/>
     <w:multiLevelType w:val="hybridMultilevel"/>
     <w:tmpl w:val="7940EF6A"/>
@@ -32431,7 +34281,96 @@
       </w:pPr>
     </w:lvl>
   </w:abstractNum>
-  <w:abstractNum w:abstractNumId="8">
+  <w:abstractNum w:abstractNumId="10">
+    <w:nsid w:val="2407619C"/>
+    <w:multiLevelType w:val="hybridMultilevel"/>
+    <w:tmpl w:val="B002E1EC"/>
+    <w:lvl w:ilvl="0" w:tplc="0409000F">
+      <w:start w:val="1"/>
+      <w:numFmt w:val="decimal"/>
+      <w:lvlText w:val="%1."/>
+      <w:lvlJc w:val="left"/>
+      <w:pPr>
+        <w:ind w:left="720" w:hanging="360"/>
+      </w:pPr>
+      <w:rPr>
+        <w:rFonts w:hint="default"/>
+      </w:rPr>
+    </w:lvl>
+    <w:lvl w:ilvl="1" w:tplc="04090019" w:tentative="1">
+      <w:start w:val="1"/>
+      <w:numFmt w:val="lowerLetter"/>
+      <w:lvlText w:val="%2."/>
+      <w:lvlJc w:val="left"/>
+      <w:pPr>
+        <w:ind w:left="1440" w:hanging="360"/>
+      </w:pPr>
+    </w:lvl>
+    <w:lvl w:ilvl="2" w:tplc="0409001B" w:tentative="1">
+      <w:start w:val="1"/>
+      <w:numFmt w:val="lowerRoman"/>
+      <w:lvlText w:val="%3."/>
+      <w:lvlJc w:val="right"/>
+      <w:pPr>
+        <w:ind w:left="2160" w:hanging="180"/>
+      </w:pPr>
+    </w:lvl>
+    <w:lvl w:ilvl="3" w:tplc="0409000F" w:tentative="1">
+      <w:start w:val="1"/>
+      <w:numFmt w:val="decimal"/>
+      <w:lvlText w:val="%4."/>
+      <w:lvlJc w:val="left"/>
+      <w:pPr>
+        <w:ind w:left="2880" w:hanging="360"/>
+      </w:pPr>
+    </w:lvl>
+    <w:lvl w:ilvl="4" w:tplc="04090019" w:tentative="1">
+      <w:start w:val="1"/>
+      <w:numFmt w:val="lowerLetter"/>
+      <w:lvlText w:val="%5."/>
+      <w:lvlJc w:val="left"/>
+      <w:pPr>
+        <w:ind w:left="3600" w:hanging="360"/>
+      </w:pPr>
+    </w:lvl>
+    <w:lvl w:ilvl="5" w:tplc="0409001B" w:tentative="1">
+      <w:start w:val="1"/>
+      <w:numFmt w:val="lowerRoman"/>
+      <w:lvlText w:val="%6."/>
+      <w:lvlJc w:val="right"/>
+      <w:pPr>
+        <w:ind w:left="4320" w:hanging="180"/>
+      </w:pPr>
+    </w:lvl>
+    <w:lvl w:ilvl="6" w:tplc="0409000F" w:tentative="1">
+      <w:start w:val="1"/>
+      <w:numFmt w:val="decimal"/>
+      <w:lvlText w:val="%7."/>
+      <w:lvlJc w:val="left"/>
+      <w:pPr>
+        <w:ind w:left="5040" w:hanging="360"/>
+      </w:pPr>
+    </w:lvl>
+    <w:lvl w:ilvl="7" w:tplc="04090019" w:tentative="1">
+      <w:start w:val="1"/>
+      <w:numFmt w:val="lowerLetter"/>
+      <w:lvlText w:val="%8."/>
+      <w:lvlJc w:val="left"/>
+      <w:pPr>
+        <w:ind w:left="5760" w:hanging="360"/>
+      </w:pPr>
+    </w:lvl>
+    <w:lvl w:ilvl="8" w:tplc="0409001B" w:tentative="1">
+      <w:start w:val="1"/>
+      <w:numFmt w:val="lowerRoman"/>
+      <w:lvlText w:val="%9."/>
+      <w:lvlJc w:val="right"/>
+      <w:pPr>
+        <w:ind w:left="6480" w:hanging="180"/>
+      </w:pPr>
+    </w:lvl>
+  </w:abstractNum>
+  <w:abstractNum w:abstractNumId="11">
     <w:nsid w:val="272C770A"/>
     <w:multiLevelType w:val="hybridMultilevel"/>
     <w:tmpl w:val="0352DCF2"/>
@@ -32517,7 +34456,7 @@
       </w:pPr>
     </w:lvl>
   </w:abstractNum>
-  <w:abstractNum w:abstractNumId="9">
+  <w:abstractNum w:abstractNumId="12">
     <w:nsid w:val="2B5B7AB4"/>
     <w:multiLevelType w:val="hybridMultilevel"/>
     <w:tmpl w:val="260014CC"/>
@@ -32603,7 +34542,7 @@
       </w:pPr>
     </w:lvl>
   </w:abstractNum>
-  <w:abstractNum w:abstractNumId="10">
+  <w:abstractNum w:abstractNumId="13">
     <w:nsid w:val="2D8E5FEE"/>
     <w:multiLevelType w:val="multilevel"/>
     <w:tmpl w:val="F2FC7836"/>
@@ -32716,7 +34655,7 @@
       </w:pPr>
     </w:lvl>
   </w:abstractNum>
-  <w:abstractNum w:abstractNumId="11">
+  <w:abstractNum w:abstractNumId="14">
     <w:nsid w:val="2F657571"/>
     <w:multiLevelType w:val="hybridMultilevel"/>
     <w:tmpl w:val="6DBE8E84"/>
@@ -32802,7 +34741,7 @@
       </w:pPr>
     </w:lvl>
   </w:abstractNum>
-  <w:abstractNum w:abstractNumId="12">
+  <w:abstractNum w:abstractNumId="15">
     <w:nsid w:val="2FEA6C07"/>
     <w:multiLevelType w:val="multilevel"/>
     <w:tmpl w:val="3A4867D8"/>
@@ -32915,7 +34854,7 @@
       </w:rPr>
     </w:lvl>
   </w:abstractNum>
-  <w:abstractNum w:abstractNumId="13">
+  <w:abstractNum w:abstractNumId="16">
     <w:nsid w:val="34513F59"/>
     <w:multiLevelType w:val="hybridMultilevel"/>
     <w:tmpl w:val="F1C6D996"/>
@@ -33028,7 +34967,7 @@
       </w:rPr>
     </w:lvl>
   </w:abstractNum>
-  <w:abstractNum w:abstractNumId="14">
+  <w:abstractNum w:abstractNumId="17">
     <w:nsid w:val="35105949"/>
     <w:multiLevelType w:val="hybridMultilevel"/>
     <w:tmpl w:val="2E3CFA72"/>
@@ -33141,7 +35080,7 @@
       </w:rPr>
     </w:lvl>
   </w:abstractNum>
-  <w:abstractNum w:abstractNumId="15">
+  <w:abstractNum w:abstractNumId="18">
     <w:nsid w:val="35861522"/>
     <w:multiLevelType w:val="hybridMultilevel"/>
     <w:tmpl w:val="9B8CC81C"/>
@@ -33230,7 +35169,7 @@
       </w:pPr>
     </w:lvl>
   </w:abstractNum>
-  <w:abstractNum w:abstractNumId="16">
+  <w:abstractNum w:abstractNumId="19">
     <w:nsid w:val="3600548F"/>
     <w:multiLevelType w:val="hybridMultilevel"/>
     <w:tmpl w:val="887C5CD6"/>
@@ -33316,7 +35255,7 @@
       </w:pPr>
     </w:lvl>
   </w:abstractNum>
-  <w:abstractNum w:abstractNumId="17">
+  <w:abstractNum w:abstractNumId="20">
     <w:nsid w:val="3C8F77F7"/>
     <w:multiLevelType w:val="hybridMultilevel"/>
     <w:tmpl w:val="273696FE"/>
@@ -33405,7 +35344,7 @@
       </w:pPr>
     </w:lvl>
   </w:abstractNum>
-  <w:abstractNum w:abstractNumId="18">
+  <w:abstractNum w:abstractNumId="21">
     <w:nsid w:val="418723F2"/>
     <w:multiLevelType w:val="multilevel"/>
     <w:tmpl w:val="4BBE08F6"/>
@@ -33556,7 +35495,7 @@
       </w:rPr>
     </w:lvl>
   </w:abstractNum>
-  <w:abstractNum w:abstractNumId="19">
+  <w:abstractNum w:abstractNumId="22">
     <w:nsid w:val="444249FD"/>
     <w:multiLevelType w:val="hybridMultilevel"/>
     <w:tmpl w:val="D794D360"/>
@@ -33642,7 +35581,7 @@
       </w:pPr>
     </w:lvl>
   </w:abstractNum>
-  <w:abstractNum w:abstractNumId="20">
+  <w:abstractNum w:abstractNumId="23">
     <w:nsid w:val="446F2B80"/>
     <w:multiLevelType w:val="hybridMultilevel"/>
     <w:tmpl w:val="EE34FEFC"/>
@@ -33728,7 +35667,7 @@
       </w:pPr>
     </w:lvl>
   </w:abstractNum>
-  <w:abstractNum w:abstractNumId="21">
+  <w:abstractNum w:abstractNumId="24">
     <w:nsid w:val="450A5471"/>
     <w:multiLevelType w:val="multilevel"/>
     <w:tmpl w:val="95043204"/>
@@ -33874,7 +35813,7 @@
       </w:rPr>
     </w:lvl>
   </w:abstractNum>
-  <w:abstractNum w:abstractNumId="22">
+  <w:abstractNum w:abstractNumId="25">
     <w:nsid w:val="4B9146BB"/>
     <w:multiLevelType w:val="hybridMultilevel"/>
     <w:tmpl w:val="8BB8B57C"/>
@@ -33960,7 +35899,7 @@
       </w:pPr>
     </w:lvl>
   </w:abstractNum>
-  <w:abstractNum w:abstractNumId="23">
+  <w:abstractNum w:abstractNumId="26">
     <w:nsid w:val="4C202FBA"/>
     <w:multiLevelType w:val="hybridMultilevel"/>
     <w:tmpl w:val="4022AB86"/>
@@ -34073,7 +36012,7 @@
       </w:rPr>
     </w:lvl>
   </w:abstractNum>
-  <w:abstractNum w:abstractNumId="24">
+  <w:abstractNum w:abstractNumId="27">
     <w:nsid w:val="505758F3"/>
     <w:multiLevelType w:val="hybridMultilevel"/>
     <w:tmpl w:val="68700D6C"/>
@@ -34159,7 +36098,7 @@
       </w:pPr>
     </w:lvl>
   </w:abstractNum>
-  <w:abstractNum w:abstractNumId="25">
+  <w:abstractNum w:abstractNumId="28">
     <w:nsid w:val="53941620"/>
     <w:multiLevelType w:val="hybridMultilevel"/>
     <w:tmpl w:val="14DA34E6"/>
@@ -34245,7 +36184,7 @@
       </w:pPr>
     </w:lvl>
   </w:abstractNum>
-  <w:abstractNum w:abstractNumId="26">
+  <w:abstractNum w:abstractNumId="29">
     <w:nsid w:val="541D30CE"/>
     <w:multiLevelType w:val="hybridMultilevel"/>
     <w:tmpl w:val="2E32B316"/>
@@ -34358,7 +36297,7 @@
       </w:rPr>
     </w:lvl>
   </w:abstractNum>
-  <w:abstractNum w:abstractNumId="27">
+  <w:abstractNum w:abstractNumId="30">
     <w:nsid w:val="54B56B5A"/>
     <w:multiLevelType w:val="hybridMultilevel"/>
     <w:tmpl w:val="56BA8CD0"/>
@@ -34444,7 +36383,7 @@
       </w:pPr>
     </w:lvl>
   </w:abstractNum>
-  <w:abstractNum w:abstractNumId="28">
+  <w:abstractNum w:abstractNumId="31">
     <w:nsid w:val="563213CA"/>
     <w:multiLevelType w:val="hybridMultilevel"/>
     <w:tmpl w:val="793EB6E8"/>
@@ -34533,7 +36472,7 @@
       </w:pPr>
     </w:lvl>
   </w:abstractNum>
-  <w:abstractNum w:abstractNumId="29">
+  <w:abstractNum w:abstractNumId="32">
     <w:nsid w:val="5B161AC0"/>
     <w:multiLevelType w:val="hybridMultilevel"/>
     <w:tmpl w:val="CA1C3C78"/>
@@ -34646,7 +36585,7 @@
       </w:rPr>
     </w:lvl>
   </w:abstractNum>
-  <w:abstractNum w:abstractNumId="30">
+  <w:abstractNum w:abstractNumId="33">
     <w:nsid w:val="5D82101C"/>
     <w:multiLevelType w:val="hybridMultilevel"/>
     <w:tmpl w:val="A0BA78A0"/>
@@ -34735,7 +36674,96 @@
       </w:pPr>
     </w:lvl>
   </w:abstractNum>
-  <w:abstractNum w:abstractNumId="31">
+  <w:abstractNum w:abstractNumId="34">
+    <w:nsid w:val="5E2217ED"/>
+    <w:multiLevelType w:val="hybridMultilevel"/>
+    <w:tmpl w:val="7EE6B15C"/>
+    <w:lvl w:ilvl="0" w:tplc="04090019">
+      <w:start w:val="1"/>
+      <w:numFmt w:val="lowerLetter"/>
+      <w:lvlText w:val="%1."/>
+      <w:lvlJc w:val="left"/>
+      <w:pPr>
+        <w:ind w:left="720" w:hanging="360"/>
+      </w:pPr>
+      <w:rPr>
+        <w:rFonts w:hint="default"/>
+      </w:rPr>
+    </w:lvl>
+    <w:lvl w:ilvl="1" w:tplc="04090019" w:tentative="1">
+      <w:start w:val="1"/>
+      <w:numFmt w:val="lowerLetter"/>
+      <w:lvlText w:val="%2."/>
+      <w:lvlJc w:val="left"/>
+      <w:pPr>
+        <w:ind w:left="1440" w:hanging="360"/>
+      </w:pPr>
+    </w:lvl>
+    <w:lvl w:ilvl="2" w:tplc="0409001B" w:tentative="1">
+      <w:start w:val="1"/>
+      <w:numFmt w:val="lowerRoman"/>
+      <w:lvlText w:val="%3."/>
+      <w:lvlJc w:val="right"/>
+      <w:pPr>
+        <w:ind w:left="2160" w:hanging="180"/>
+      </w:pPr>
+    </w:lvl>
+    <w:lvl w:ilvl="3" w:tplc="0409000F" w:tentative="1">
+      <w:start w:val="1"/>
+      <w:numFmt w:val="decimal"/>
+      <w:lvlText w:val="%4."/>
+      <w:lvlJc w:val="left"/>
+      <w:pPr>
+        <w:ind w:left="2880" w:hanging="360"/>
+      </w:pPr>
+    </w:lvl>
+    <w:lvl w:ilvl="4" w:tplc="04090019" w:tentative="1">
+      <w:start w:val="1"/>
+      <w:numFmt w:val="lowerLetter"/>
+      <w:lvlText w:val="%5."/>
+      <w:lvlJc w:val="left"/>
+      <w:pPr>
+        <w:ind w:left="3600" w:hanging="360"/>
+      </w:pPr>
+    </w:lvl>
+    <w:lvl w:ilvl="5" w:tplc="0409001B" w:tentative="1">
+      <w:start w:val="1"/>
+      <w:numFmt w:val="lowerRoman"/>
+      <w:lvlText w:val="%6."/>
+      <w:lvlJc w:val="right"/>
+      <w:pPr>
+        <w:ind w:left="4320" w:hanging="180"/>
+      </w:pPr>
+    </w:lvl>
+    <w:lvl w:ilvl="6" w:tplc="0409000F" w:tentative="1">
+      <w:start w:val="1"/>
+      <w:numFmt w:val="decimal"/>
+      <w:lvlText w:val="%7."/>
+      <w:lvlJc w:val="left"/>
+      <w:pPr>
+        <w:ind w:left="5040" w:hanging="360"/>
+      </w:pPr>
+    </w:lvl>
+    <w:lvl w:ilvl="7" w:tplc="04090019" w:tentative="1">
+      <w:start w:val="1"/>
+      <w:numFmt w:val="lowerLetter"/>
+      <w:lvlText w:val="%8."/>
+      <w:lvlJc w:val="left"/>
+      <w:pPr>
+        <w:ind w:left="5760" w:hanging="360"/>
+      </w:pPr>
+    </w:lvl>
+    <w:lvl w:ilvl="8" w:tplc="0409001B" w:tentative="1">
+      <w:start w:val="1"/>
+      <w:numFmt w:val="lowerRoman"/>
+      <w:lvlText w:val="%9."/>
+      <w:lvlJc w:val="right"/>
+      <w:pPr>
+        <w:ind w:left="6480" w:hanging="180"/>
+      </w:pPr>
+    </w:lvl>
+  </w:abstractNum>
+  <w:abstractNum w:abstractNumId="35">
     <w:nsid w:val="5E356802"/>
     <w:multiLevelType w:val="hybridMultilevel"/>
     <w:tmpl w:val="9F8C6BFE"/>
@@ -34821,7 +36849,7 @@
       </w:pPr>
     </w:lvl>
   </w:abstractNum>
-  <w:abstractNum w:abstractNumId="32">
+  <w:abstractNum w:abstractNumId="36">
     <w:nsid w:val="607A05BF"/>
     <w:multiLevelType w:val="hybridMultilevel"/>
     <w:tmpl w:val="BE14A996"/>
@@ -34907,7 +36935,7 @@
       </w:pPr>
     </w:lvl>
   </w:abstractNum>
-  <w:abstractNum w:abstractNumId="33">
+  <w:abstractNum w:abstractNumId="37">
     <w:nsid w:val="65455B83"/>
     <w:multiLevelType w:val="hybridMultilevel"/>
     <w:tmpl w:val="5808C442"/>
@@ -34996,7 +37024,7 @@
       </w:pPr>
     </w:lvl>
   </w:abstractNum>
-  <w:abstractNum w:abstractNumId="34">
+  <w:abstractNum w:abstractNumId="38">
     <w:nsid w:val="67A7367A"/>
     <w:multiLevelType w:val="hybridMultilevel"/>
     <w:tmpl w:val="42E0E08E"/>
@@ -35082,7 +37110,7 @@
       </w:pPr>
     </w:lvl>
   </w:abstractNum>
-  <w:abstractNum w:abstractNumId="35">
+  <w:abstractNum w:abstractNumId="39">
     <w:nsid w:val="68FF4706"/>
     <w:multiLevelType w:val="hybridMultilevel"/>
     <w:tmpl w:val="D97C1CB0"/>
@@ -35168,7 +37196,7 @@
       </w:pPr>
     </w:lvl>
   </w:abstractNum>
-  <w:abstractNum w:abstractNumId="36">
+  <w:abstractNum w:abstractNumId="40">
     <w:nsid w:val="6CF55416"/>
     <w:multiLevelType w:val="hybridMultilevel"/>
     <w:tmpl w:val="44783156"/>
@@ -35254,7 +37282,7 @@
       </w:pPr>
     </w:lvl>
   </w:abstractNum>
-  <w:abstractNum w:abstractNumId="37">
+  <w:abstractNum w:abstractNumId="41">
     <w:nsid w:val="71437622"/>
     <w:multiLevelType w:val="hybridMultilevel"/>
     <w:tmpl w:val="B60ED3F8"/>
@@ -35340,7 +37368,7 @@
       </w:pPr>
     </w:lvl>
   </w:abstractNum>
-  <w:abstractNum w:abstractNumId="38">
+  <w:abstractNum w:abstractNumId="42">
     <w:nsid w:val="7221289E"/>
     <w:multiLevelType w:val="hybridMultilevel"/>
     <w:tmpl w:val="AC863032"/>
@@ -35426,7 +37454,7 @@
       </w:pPr>
     </w:lvl>
   </w:abstractNum>
-  <w:abstractNum w:abstractNumId="39">
+  <w:abstractNum w:abstractNumId="43">
     <w:nsid w:val="76D52293"/>
     <w:multiLevelType w:val="hybridMultilevel"/>
     <w:tmpl w:val="465461E4"/>
@@ -35512,7 +37540,7 @@
       </w:pPr>
     </w:lvl>
   </w:abstractNum>
-  <w:abstractNum w:abstractNumId="40">
+  <w:abstractNum w:abstractNumId="44">
     <w:nsid w:val="7DC96787"/>
     <w:multiLevelType w:val="multilevel"/>
     <w:tmpl w:val="F9CC9B82"/>
@@ -35626,127 +37654,139 @@
     </w:lvl>
   </w:abstractNum>
   <w:num w:numId="1">
-    <w:abstractNumId w:val="8"/>
+    <w:abstractNumId w:val="11"/>
   </w:num>
   <w:num w:numId="2">
+    <w:abstractNumId w:val="43"/>
+  </w:num>
+  <w:num w:numId="3">
+    <w:abstractNumId w:val="25"/>
+  </w:num>
+  <w:num w:numId="4">
+    <w:abstractNumId w:val="15"/>
+  </w:num>
+  <w:num w:numId="5">
+    <w:abstractNumId w:val="24"/>
+  </w:num>
+  <w:num w:numId="6">
+    <w:abstractNumId w:val="21"/>
+  </w:num>
+  <w:num w:numId="7">
+    <w:abstractNumId w:val="12"/>
+  </w:num>
+  <w:num w:numId="8">
+    <w:abstractNumId w:val="13"/>
+  </w:num>
+  <w:num w:numId="9">
+    <w:abstractNumId w:val="28"/>
+  </w:num>
+  <w:num w:numId="10">
+    <w:abstractNumId w:val="14"/>
+  </w:num>
+  <w:num w:numId="11">
+    <w:abstractNumId w:val="7"/>
+  </w:num>
+  <w:num w:numId="12">
+    <w:abstractNumId w:val="18"/>
+  </w:num>
+  <w:num w:numId="13">
+    <w:abstractNumId w:val="38"/>
+  </w:num>
+  <w:num w:numId="14">
     <w:abstractNumId w:val="39"/>
   </w:num>
-  <w:num w:numId="3">
+  <w:num w:numId="15">
+    <w:abstractNumId w:val="27"/>
+  </w:num>
+  <w:num w:numId="16">
+    <w:abstractNumId w:val="4"/>
+  </w:num>
+  <w:num w:numId="17">
+    <w:abstractNumId w:val="37"/>
+  </w:num>
+  <w:num w:numId="18">
+    <w:abstractNumId w:val="33"/>
+  </w:num>
+  <w:num w:numId="19">
+    <w:abstractNumId w:val="36"/>
+  </w:num>
+  <w:num w:numId="20">
+    <w:abstractNumId w:val="20"/>
+  </w:num>
+  <w:num w:numId="21">
     <w:abstractNumId w:val="22"/>
   </w:num>
-  <w:num w:numId="4">
-    <w:abstractNumId w:val="12"/>
+  <w:num w:numId="22">
+    <w:abstractNumId w:val="42"/>
   </w:num>
-  <w:num w:numId="5">
-    <w:abstractNumId w:val="21"/>
+  <w:num w:numId="23">
+    <w:abstractNumId w:val="16"/>
   </w:num>
-  <w:num w:numId="6">
-    <w:abstractNumId w:val="18"/>
+  <w:num w:numId="24">
+    <w:abstractNumId w:val="5"/>
   </w:num>
-  <w:num w:numId="7">
-    <w:abstractNumId w:val="9"/>
+  <w:num w:numId="25">
+    <w:abstractNumId w:val="17"/>
   </w:num>
-  <w:num w:numId="8">
-    <w:abstractNumId w:val="10"/>
+  <w:num w:numId="26">
+    <w:abstractNumId w:val="26"/>
   </w:num>
-  <w:num w:numId="9">
-    <w:abstractNumId w:val="25"/>
+  <w:num w:numId="27">
+    <w:abstractNumId w:val="2"/>
   </w:num>
-  <w:num w:numId="10">
-    <w:abstractNumId w:val="11"/>
+  <w:num w:numId="28">
+    <w:abstractNumId w:val="32"/>
   </w:num>
-  <w:num w:numId="11">
-    <w:abstractNumId w:val="6"/>
-  </w:num>
-  <w:num w:numId="12">
-    <w:abstractNumId w:val="15"/>
-  </w:num>
-  <w:num w:numId="13">
-    <w:abstractNumId w:val="34"/>
-  </w:num>
-  <w:num w:numId="14">
+  <w:num w:numId="29">
     <w:abstractNumId w:val="35"/>
   </w:num>
-  <w:num w:numId="15">
-    <w:abstractNumId w:val="24"/>
+  <w:num w:numId="30">
+    <w:abstractNumId w:val="31"/>
   </w:num>
-  <w:num w:numId="16">
-    <w:abstractNumId w:val="3"/>
-  </w:num>
-  <w:num w:numId="17">
-    <w:abstractNumId w:val="33"/>
-  </w:num>
-  <w:num w:numId="18">
+  <w:num w:numId="31">
     <w:abstractNumId w:val="30"/>
   </w:num>
-  <w:num w:numId="19">
-    <w:abstractNumId w:val="32"/>
-  </w:num>
-  <w:num w:numId="20">
-    <w:abstractNumId w:val="17"/>
-  </w:num>
-  <w:num w:numId="21">
+  <w:num w:numId="32">
     <w:abstractNumId w:val="19"/>
-  </w:num>
-  <w:num w:numId="22">
-    <w:abstractNumId w:val="38"/>
-  </w:num>
-  <w:num w:numId="23">
-    <w:abstractNumId w:val="13"/>
-  </w:num>
-  <w:num w:numId="24">
-    <w:abstractNumId w:val="4"/>
-  </w:num>
-  <w:num w:numId="25">
-    <w:abstractNumId w:val="14"/>
-  </w:num>
-  <w:num w:numId="26">
-    <w:abstractNumId w:val="23"/>
-  </w:num>
-  <w:num w:numId="27">
-    <w:abstractNumId w:val="1"/>
-  </w:num>
-  <w:num w:numId="28">
-    <w:abstractNumId w:val="29"/>
-  </w:num>
-  <w:num w:numId="29">
-    <w:abstractNumId w:val="31"/>
-  </w:num>
-  <w:num w:numId="30">
-    <w:abstractNumId w:val="28"/>
-  </w:num>
-  <w:num w:numId="31">
-    <w:abstractNumId w:val="27"/>
-  </w:num>
-  <w:num w:numId="32">
-    <w:abstractNumId w:val="16"/>
   </w:num>
   <w:num w:numId="33">
     <w:abstractNumId w:val="0"/>
   </w:num>
   <w:num w:numId="34">
-    <w:abstractNumId w:val="20"/>
+    <w:abstractNumId w:val="23"/>
   </w:num>
   <w:num w:numId="35">
-    <w:abstractNumId w:val="7"/>
+    <w:abstractNumId w:val="9"/>
   </w:num>
   <w:num w:numId="36">
-    <w:abstractNumId w:val="26"/>
+    <w:abstractNumId w:val="29"/>
   </w:num>
   <w:num w:numId="37">
+    <w:abstractNumId w:val="44"/>
+  </w:num>
+  <w:num w:numId="38">
     <w:abstractNumId w:val="40"/>
   </w:num>
-  <w:num w:numId="38">
-    <w:abstractNumId w:val="36"/>
-  </w:num>
   <w:num w:numId="39">
-    <w:abstractNumId w:val="37"/>
+    <w:abstractNumId w:val="41"/>
   </w:num>
   <w:num w:numId="40">
-    <w:abstractNumId w:val="2"/>
+    <w:abstractNumId w:val="3"/>
   </w:num>
   <w:num w:numId="41">
-    <w:abstractNumId w:val="5"/>
+    <w:abstractNumId w:val="6"/>
+  </w:num>
+  <w:num w:numId="42">
+    <w:abstractNumId w:val="10"/>
+  </w:num>
+  <w:num w:numId="43">
+    <w:abstractNumId w:val="8"/>
+  </w:num>
+  <w:num w:numId="44">
+    <w:abstractNumId w:val="34"/>
+  </w:num>
+  <w:num w:numId="45">
+    <w:abstractNumId w:val="1"/>
   </w:num>
   <w:numIdMacAtCleanup w:val="15"/>
 </w:numbering>
@@ -35816,7 +37856,7 @@
     <w:lsdException w:name="Medium Shading 2 Accent 1" w:semiHidden="0" w:uiPriority="64" w:unhideWhenUsed="0"/>
     <w:lsdException w:name="Medium List 1 Accent 1" w:semiHidden="0" w:uiPriority="65" w:unhideWhenUsed="0"/>
     <w:lsdException w:name="Revision" w:unhideWhenUsed="0"/>
-    <w:lsdException w:name="List Paragraph" w:semiHidden="0" w:uiPriority="0" w:unhideWhenUsed="0" w:qFormat="1"/>
+    <w:lsdException w:name="List Paragraph" w:semiHidden="0" w:uiPriority="34" w:unhideWhenUsed="0" w:qFormat="1"/>
     <w:lsdException w:name="Quote" w:semiHidden="0" w:uiPriority="29" w:unhideWhenUsed="0" w:qFormat="1"/>
     <w:lsdException w:name="Intense Quote" w:semiHidden="0" w:uiPriority="30" w:unhideWhenUsed="0" w:qFormat="1"/>
     <w:lsdException w:name="Medium List 2 Accent 1" w:semiHidden="0" w:uiPriority="66" w:unhideWhenUsed="0"/>
@@ -36245,6 +38285,7 @@
   <w:style w:type="paragraph" w:styleId="ListParagraph">
     <w:name w:val="List Paragraph"/>
     <w:basedOn w:val="Normal"/>
+    <w:uiPriority w:val="34"/>
     <w:qFormat/>
     <w:rsid w:val="00936545"/>
     <w:pPr>
@@ -37411,7 +39452,7 @@
 </file>
 
 <file path=customXml/itemProps1.xml><?xml version="1.0" encoding="utf-8"?>
-<ds:datastoreItem xmlns:ds="http://schemas.openxmlformats.org/officeDocument/2006/customXml" ds:itemID="{DE5B725A-0D3E-4E7E-9C58-284B54E3ACAE}">
+<ds:datastoreItem xmlns:ds="http://schemas.openxmlformats.org/officeDocument/2006/customXml" ds:itemID="{7F32C71F-87AD-4003-8D5C-BE936B96165E}">
   <ds:schemaRefs>
     <ds:schemaRef ds:uri="http://schemas.openxmlformats.org/officeDocument/2006/bibliography"/>
   </ds:schemaRefs>

</xml_diff>